<commit_message>
New agglomeration tests and documentation
</commit_message>
<xml_diff>
--- a/Results_and_scripts_ps/agglomeration_comparision.docx
+++ b/Results_and_scripts_ps/agglomeration_comparision.docx
@@ -11,105 +11,1535 @@
         </w:numPr>
       </w:pPr>
       <w:proofErr w:type="spellStart"/>
-      <w:proofErr w:type="gramStart"/>
-      <w:r>
-        <w:t>Agglomeraatio</w:t>
+      <w:r>
+        <w:t>S</w:t>
+      </w:r>
+      <w:r>
+        <w:t>ektionaali</w:t>
+      </w:r>
+      <w:r>
+        <w:t>sen</w:t>
       </w:r>
       <w:proofErr w:type="spellEnd"/>
       <w:r>
-        <w:t>:  Keskimääräisen</w:t>
-      </w:r>
-      <w:proofErr w:type="gramEnd"/>
-      <w:r>
-        <w:t xml:space="preserve"> tilavuuden malli </w:t>
-      </w:r>
-      <w:proofErr w:type="spellStart"/>
-      <w:r>
-        <w:t>vs</w:t>
-      </w:r>
-      <w:proofErr w:type="spellEnd"/>
-      <w:r>
-        <w:t xml:space="preserve"> </w:t>
-      </w:r>
-      <w:proofErr w:type="spellStart"/>
-      <w:r>
-        <w:t>sektionaalinen</w:t>
-      </w:r>
-      <w:proofErr w:type="spellEnd"/>
+        <w:t xml:space="preserve"> mallin vertailu keskimääräisen tilavuuden mallin kanssa</w:t>
+      </w:r>
     </w:p>
     <w:p/>
     <w:p>
       <w:pPr>
         <w:jc w:val="both"/>
       </w:pPr>
-      <w:r>
-        <w:t>Kun sektioiden määrä on 100, virhe eri mallien ennustamien keskimääräisten tilavuuksien välillä on pienempi tai yhtä suuri kuin 13,2 %.</w:t>
-      </w:r>
+      <w:proofErr w:type="spellStart"/>
+      <w:r>
+        <w:t>Agglomeraatiosta</w:t>
+      </w:r>
+      <w:proofErr w:type="spellEnd"/>
+      <w:r>
+        <w:t xml:space="preserve"> johtuvalle hiukkasten keskimääräiselle tilavuuden kasvulle vapaamolekyylialueella on johdettu differentiaaliyhtälö</w:t>
+      </w:r>
+      <w:proofErr w:type="gramStart"/>
+      <w:r>
+        <w:t xml:space="preserve"> (Lehtinen et al.</w:t>
+      </w:r>
+      <w:proofErr w:type="gramEnd"/>
+      <w:r>
+        <w:t xml:space="preserve"> 1996)</w:t>
+      </w:r>
+      <w:bookmarkStart w:id="0" w:name="_GoBack"/>
+      <w:bookmarkEnd w:id="0"/>
+    </w:p>
+    <w:tbl>
+      <w:tblPr>
+        <w:tblStyle w:val="TableGrid"/>
+        <w:tblW w:w="0" w:type="auto"/>
+        <w:tblBorders>
+          <w:top w:val="none" w:sz="0" w:space="0" w:color="auto"/>
+          <w:left w:val="none" w:sz="0" w:space="0" w:color="auto"/>
+          <w:bottom w:val="none" w:sz="0" w:space="0" w:color="auto"/>
+          <w:right w:val="none" w:sz="0" w:space="0" w:color="auto"/>
+          <w:insideH w:val="none" w:sz="0" w:space="0" w:color="auto"/>
+          <w:insideV w:val="none" w:sz="0" w:space="0" w:color="auto"/>
+        </w:tblBorders>
+        <w:tblLook w:val="04A0" w:firstRow="1" w:lastRow="0" w:firstColumn="1" w:lastColumn="0" w:noHBand="0" w:noVBand="1"/>
+      </w:tblPr>
+      <w:tblGrid>
+        <w:gridCol w:w="250"/>
+        <w:gridCol w:w="3402"/>
+        <w:gridCol w:w="3681"/>
+        <w:gridCol w:w="2445"/>
+      </w:tblGrid>
+      <w:tr>
+        <w:tc>
+          <w:tcPr>
+            <w:tcW w:w="250" w:type="dxa"/>
+          </w:tcPr>
+          <w:p/>
+        </w:tc>
+        <w:tc>
+          <w:tcPr>
+            <w:tcW w:w="3402" w:type="dxa"/>
+          </w:tcPr>
+          <w:p>
+            <w:pPr>
+              <w:rPr>
+                <w:rFonts w:eastAsiaTheme="minorEastAsia"/>
+              </w:rPr>
+            </w:pPr>
+            <m:oMathPara>
+              <m:oMathParaPr>
+                <m:jc m:val="left"/>
+              </m:oMathParaPr>
+              <m:oMath>
+                <m:f>
+                  <m:fPr>
+                    <m:ctrlPr>
+                      <w:rPr>
+                        <w:rFonts w:ascii="Cambria Math" w:hAnsi="Cambria Math"/>
+                        <w:i/>
+                      </w:rPr>
+                    </m:ctrlPr>
+                  </m:fPr>
+                  <m:num>
+                    <m:r>
+                      <w:rPr>
+                        <w:rFonts w:ascii="Cambria Math" w:hAnsi="Cambria Math"/>
+                      </w:rPr>
+                      <m:t>d</m:t>
+                    </m:r>
+                    <m:acc>
+                      <m:accPr>
+                        <m:chr m:val="̅"/>
+                        <m:ctrlPr>
+                          <w:rPr>
+                            <w:rFonts w:ascii="Cambria Math" w:hAnsi="Cambria Math"/>
+                            <w:i/>
+                          </w:rPr>
+                        </m:ctrlPr>
+                      </m:accPr>
+                      <m:e>
+                        <m:r>
+                          <w:rPr>
+                            <w:rFonts w:ascii="Cambria Math" w:hAnsi="Cambria Math"/>
+                          </w:rPr>
+                          <m:t>v</m:t>
+                        </m:r>
+                      </m:e>
+                    </m:acc>
+                  </m:num>
+                  <m:den>
+                    <m:r>
+                      <w:rPr>
+                        <w:rFonts w:ascii="Cambria Math" w:hAnsi="Cambria Math"/>
+                      </w:rPr>
+                      <m:t>dt</m:t>
+                    </m:r>
+                  </m:den>
+                </m:f>
+                <m:r>
+                  <w:rPr>
+                    <w:rFonts w:ascii="Cambria Math" w:hAnsi="Cambria Math"/>
+                  </w:rPr>
+                  <m:t>=</m:t>
+                </m:r>
+                <m:f>
+                  <m:fPr>
+                    <m:ctrlPr>
+                      <w:rPr>
+                        <w:rFonts w:ascii="Cambria Math" w:hAnsi="Cambria Math"/>
+                        <w:i/>
+                      </w:rPr>
+                    </m:ctrlPr>
+                  </m:fPr>
+                  <m:num>
+                    <m:r>
+                      <w:rPr>
+                        <w:rFonts w:ascii="Cambria Math" w:hAnsi="Cambria Math"/>
+                      </w:rPr>
+                      <m:t>1</m:t>
+                    </m:r>
+                  </m:num>
+                  <m:den>
+                    <m:r>
+                      <w:rPr>
+                        <w:rFonts w:ascii="Cambria Math" w:hAnsi="Cambria Math"/>
+                      </w:rPr>
+                      <m:t>2</m:t>
+                    </m:r>
+                  </m:den>
+                </m:f>
+                <m:r>
+                  <w:rPr>
+                    <w:rFonts w:ascii="Cambria Math" w:hAnsi="Cambria Math"/>
+                  </w:rPr>
+                  <m:t>α</m:t>
+                </m:r>
+                <m:rad>
+                  <m:radPr>
+                    <m:degHide m:val="1"/>
+                    <m:ctrlPr>
+                      <w:rPr>
+                        <w:rFonts w:ascii="Cambria Math" w:hAnsi="Cambria Math"/>
+                        <w:i/>
+                      </w:rPr>
+                    </m:ctrlPr>
+                  </m:radPr>
+                  <m:deg/>
+                  <m:e>
+                    <m:f>
+                      <m:fPr>
+                        <m:ctrlPr>
+                          <w:rPr>
+                            <w:rFonts w:ascii="Cambria Math" w:hAnsi="Cambria Math"/>
+                            <w:i/>
+                          </w:rPr>
+                        </m:ctrlPr>
+                      </m:fPr>
+                      <m:num>
+                        <m:r>
+                          <w:rPr>
+                            <w:rFonts w:ascii="Cambria Math" w:hAnsi="Cambria Math"/>
+                          </w:rPr>
+                          <m:t>6kT</m:t>
+                        </m:r>
+                      </m:num>
+                      <m:den>
+                        <m:r>
+                          <w:rPr>
+                            <w:rFonts w:ascii="Cambria Math" w:hAnsi="Cambria Math"/>
+                          </w:rPr>
+                          <m:t>ρ</m:t>
+                        </m:r>
+                      </m:den>
+                    </m:f>
+                  </m:e>
+                </m:rad>
+                <m:sSup>
+                  <m:sSupPr>
+                    <m:ctrlPr>
+                      <w:rPr>
+                        <w:rFonts w:ascii="Cambria Math" w:hAnsi="Cambria Math"/>
+                        <w:i/>
+                      </w:rPr>
+                    </m:ctrlPr>
+                  </m:sSupPr>
+                  <m:e>
+                    <m:d>
+                      <m:dPr>
+                        <m:ctrlPr>
+                          <w:rPr>
+                            <w:rFonts w:ascii="Cambria Math" w:hAnsi="Cambria Math"/>
+                            <w:i/>
+                          </w:rPr>
+                        </m:ctrlPr>
+                      </m:dPr>
+                      <m:e>
+                        <m:f>
+                          <m:fPr>
+                            <m:ctrlPr>
+                              <w:rPr>
+                                <w:rFonts w:ascii="Cambria Math" w:hAnsi="Cambria Math"/>
+                                <w:i/>
+                              </w:rPr>
+                            </m:ctrlPr>
+                          </m:fPr>
+                          <m:num>
+                            <m:r>
+                              <w:rPr>
+                                <w:rFonts w:ascii="Cambria Math" w:hAnsi="Cambria Math"/>
+                              </w:rPr>
+                              <m:t>3</m:t>
+                            </m:r>
+                            <m:acc>
+                              <m:accPr>
+                                <m:chr m:val="̅"/>
+                                <m:ctrlPr>
+                                  <w:rPr>
+                                    <w:rFonts w:ascii="Cambria Math" w:hAnsi="Cambria Math"/>
+                                    <w:i/>
+                                  </w:rPr>
+                                </m:ctrlPr>
+                              </m:accPr>
+                              <m:e>
+                                <m:r>
+                                  <w:rPr>
+                                    <w:rFonts w:ascii="Cambria Math" w:hAnsi="Cambria Math"/>
+                                  </w:rPr>
+                                  <m:t>v</m:t>
+                                </m:r>
+                              </m:e>
+                            </m:acc>
+                          </m:num>
+                          <m:den>
+                            <m:r>
+                              <w:rPr>
+                                <w:rFonts w:ascii="Cambria Math" w:hAnsi="Cambria Math"/>
+                              </w:rPr>
+                              <m:t>4π</m:t>
+                            </m:r>
+                          </m:den>
+                        </m:f>
+                      </m:e>
+                    </m:d>
+                  </m:e>
+                  <m:sup>
+                    <m:f>
+                      <m:fPr>
+                        <m:ctrlPr>
+                          <w:rPr>
+                            <w:rFonts w:ascii="Cambria Math" w:hAnsi="Cambria Math"/>
+                            <w:i/>
+                          </w:rPr>
+                        </m:ctrlPr>
+                      </m:fPr>
+                      <m:num>
+                        <m:r>
+                          <w:rPr>
+                            <w:rFonts w:ascii="Cambria Math" w:hAnsi="Cambria Math"/>
+                          </w:rPr>
+                          <m:t>1</m:t>
+                        </m:r>
+                      </m:num>
+                      <m:den>
+                        <m:r>
+                          <w:rPr>
+                            <w:rFonts w:ascii="Cambria Math" w:hAnsi="Cambria Math"/>
+                          </w:rPr>
+                          <m:t>6</m:t>
+                        </m:r>
+                      </m:den>
+                    </m:f>
+                  </m:sup>
+                </m:sSup>
+                <m:r>
+                  <w:rPr>
+                    <w:rFonts w:ascii="Cambria Math" w:hAnsi="Cambria Math"/>
+                  </w:rPr>
+                  <m:t>ϕ</m:t>
+                </m:r>
+                <m:sSup>
+                  <m:sSupPr>
+                    <m:ctrlPr>
+                      <w:rPr>
+                        <w:rFonts w:ascii="Cambria Math" w:hAnsi="Cambria Math"/>
+                        <w:i/>
+                      </w:rPr>
+                    </m:ctrlPr>
+                  </m:sSupPr>
+                  <m:e>
+                    <m:sSub>
+                      <m:sSubPr>
+                        <m:ctrlPr>
+                          <w:rPr>
+                            <w:rFonts w:ascii="Cambria Math" w:hAnsi="Cambria Math"/>
+                            <w:i/>
+                          </w:rPr>
+                        </m:ctrlPr>
+                      </m:sSubPr>
+                      <m:e>
+                        <m:r>
+                          <w:rPr>
+                            <w:rFonts w:ascii="Cambria Math" w:hAnsi="Cambria Math"/>
+                          </w:rPr>
+                          <m:t>n</m:t>
+                        </m:r>
+                      </m:e>
+                      <m:sub>
+                        <m:r>
+                          <w:rPr>
+                            <w:rFonts w:ascii="Cambria Math" w:hAnsi="Cambria Math"/>
+                          </w:rPr>
+                          <m:t>p</m:t>
+                        </m:r>
+                      </m:sub>
+                    </m:sSub>
+                  </m:e>
+                  <m:sup>
+                    <m:f>
+                      <m:fPr>
+                        <m:ctrlPr>
+                          <w:rPr>
+                            <w:rFonts w:ascii="Cambria Math" w:hAnsi="Cambria Math"/>
+                            <w:i/>
+                          </w:rPr>
+                        </m:ctrlPr>
+                      </m:fPr>
+                      <m:num>
+                        <m:r>
+                          <w:rPr>
+                            <w:rFonts w:ascii="Cambria Math" w:hAnsi="Cambria Math"/>
+                          </w:rPr>
+                          <m:t>2</m:t>
+                        </m:r>
+                      </m:num>
+                      <m:den>
+                        <m:sSub>
+                          <m:sSubPr>
+                            <m:ctrlPr>
+                              <w:rPr>
+                                <w:rFonts w:ascii="Cambria Math" w:hAnsi="Cambria Math"/>
+                                <w:i/>
+                              </w:rPr>
+                            </m:ctrlPr>
+                          </m:sSubPr>
+                          <m:e>
+                            <m:r>
+                              <w:rPr>
+                                <w:rFonts w:ascii="Cambria Math" w:hAnsi="Cambria Math"/>
+                              </w:rPr>
+                              <m:t>D</m:t>
+                            </m:r>
+                          </m:e>
+                          <m:sub>
+                            <m:r>
+                              <w:rPr>
+                                <w:rFonts w:ascii="Cambria Math" w:hAnsi="Cambria Math"/>
+                              </w:rPr>
+                              <m:t>f</m:t>
+                            </m:r>
+                          </m:sub>
+                        </m:sSub>
+                      </m:den>
+                    </m:f>
+                    <m:r>
+                      <w:rPr>
+                        <w:rFonts w:ascii="Cambria Math" w:hAnsi="Cambria Math"/>
+                      </w:rPr>
+                      <m:t>-</m:t>
+                    </m:r>
+                    <m:f>
+                      <m:fPr>
+                        <m:ctrlPr>
+                          <w:rPr>
+                            <w:rFonts w:ascii="Cambria Math" w:hAnsi="Cambria Math"/>
+                            <w:i/>
+                          </w:rPr>
+                        </m:ctrlPr>
+                      </m:fPr>
+                      <m:num>
+                        <m:r>
+                          <w:rPr>
+                            <w:rFonts w:ascii="Cambria Math" w:hAnsi="Cambria Math"/>
+                          </w:rPr>
+                          <m:t>2</m:t>
+                        </m:r>
+                      </m:num>
+                      <m:den>
+                        <m:r>
+                          <w:rPr>
+                            <w:rFonts w:ascii="Cambria Math" w:hAnsi="Cambria Math"/>
+                          </w:rPr>
+                          <m:t>3</m:t>
+                        </m:r>
+                      </m:den>
+                    </m:f>
+                  </m:sup>
+                </m:sSup>
+              </m:oMath>
+            </m:oMathPara>
+          </w:p>
+        </w:tc>
+        <w:tc>
+          <w:tcPr>
+            <w:tcW w:w="3681" w:type="dxa"/>
+            <w:vAlign w:val="center"/>
+          </w:tcPr>
+          <w:p>
+            <w:r>
+              <w:t>.</w:t>
+            </w:r>
+          </w:p>
+        </w:tc>
+        <w:tc>
+          <w:tcPr>
+            <w:tcW w:w="2445" w:type="dxa"/>
+            <w:vAlign w:val="center"/>
+          </w:tcPr>
+          <w:p>
+            <w:pPr>
+              <w:jc w:val="right"/>
+            </w:pPr>
+            <w:r>
+              <w:t>(1)</w:t>
+            </w:r>
+          </w:p>
+        </w:tc>
+      </w:tr>
+    </w:tbl>
+    <w:p>
+      <w:pPr>
+        <w:jc w:val="both"/>
+      </w:pPr>
     </w:p>
     <w:p>
       <w:pPr>
         <w:jc w:val="both"/>
       </w:pPr>
-      <w:r>
-        <w:t xml:space="preserve">Ero johtuu todennäköisesti siitä, että </w:t>
-      </w:r>
       <w:proofErr w:type="spellStart"/>
       <w:r>
-        <w:t>itsensäsäilyttävä</w:t>
+        <w:t>Agglomeraation</w:t>
       </w:r>
       <w:proofErr w:type="spellEnd"/>
       <w:r>
-        <w:t xml:space="preserve"> jakauma ei ole </w:t>
-      </w:r>
-      <w:proofErr w:type="spellStart"/>
-      <w:r>
-        <w:t>log-normaali</w:t>
-      </w:r>
-      <w:proofErr w:type="spellEnd"/>
-      <w:r>
-        <w:t xml:space="preserve">. Kuitenkin </w:t>
-      </w:r>
-      <w:proofErr w:type="spellStart"/>
-      <w:r>
-        <w:t>sektionaaliseen</w:t>
-      </w:r>
-      <w:proofErr w:type="spellEnd"/>
-      <w:r>
-        <w:t xml:space="preserve"> malliin syötetty alkujakauma on </w:t>
-      </w:r>
-      <w:proofErr w:type="spellStart"/>
-      <w:r>
-        <w:t>log-normaali</w:t>
-      </w:r>
-      <w:bookmarkStart w:id="0" w:name="_GoBack"/>
-      <w:bookmarkEnd w:id="0"/>
-      <w:proofErr w:type="spellEnd"/>
-      <w:r>
-        <w:t xml:space="preserve"> ja se muuttuu </w:t>
-      </w:r>
-      <w:proofErr w:type="spellStart"/>
-      <w:r>
-        <w:t>itsensäsäilyttävään</w:t>
-      </w:r>
-      <w:proofErr w:type="spellEnd"/>
-      <w:r>
-        <w:t xml:space="preserve"> muotoon vasta jonkin ajan kuluttua (noin tuhannen sekunnin kuluttua). Keskimääräisen tilavuuden mallissa taas jakauma on </w:t>
-      </w:r>
-      <w:proofErr w:type="spellStart"/>
-      <w:r>
-        <w:t>itsensäsäilyttävä</w:t>
-      </w:r>
-      <w:proofErr w:type="spellEnd"/>
-      <w:r>
-        <w:t xml:space="preserve"> alusta asti.</w:t>
+        <w:t xml:space="preserve"> mallintamiseen käytettiin sektionaalista laskentamallia, jonka tuloksia verrattiin yllä olevaan differentiaaliyhtälöön perustuvan mallin antamiin tuloksiin.</w:t>
       </w:r>
     </w:p>
     <w:p>
       <w:pPr>
         <w:jc w:val="both"/>
-      </w:pPr>
-      <w:r>
-        <w:t>Havaittu geometrisen keskihajonnan arvo jakaumalle on noin 1,63…1,679 alkuparametreista riippuen.</w:t>
+        <w:rPr>
+          <w:rFonts w:eastAsiaTheme="minorEastAsia"/>
+        </w:rPr>
+      </w:pPr>
+      <w:r>
+        <w:t>Kun sektioiden määrä on 100, virhe eri mallien ennustamien keskimääräisten tilavuuksien välillä on pienempi tai yhtä suuri kuin 13,2 %.</w:t>
+      </w:r>
+      <w:r>
+        <w:t xml:space="preserve"> Virhe on laskettu kaavalla </w:t>
+      </w:r>
+      <m:oMath>
+        <m:f>
+          <m:fPr>
+            <m:ctrlPr>
+              <w:rPr>
+                <w:rFonts w:ascii="Cambria Math" w:hAnsi="Cambria Math"/>
+                <w:i/>
+              </w:rPr>
+            </m:ctrlPr>
+          </m:fPr>
+          <m:num>
+            <m:d>
+              <m:dPr>
+                <m:begChr m:val="|"/>
+                <m:endChr m:val="|"/>
+                <m:ctrlPr>
+                  <w:rPr>
+                    <w:rFonts w:ascii="Cambria Math" w:hAnsi="Cambria Math"/>
+                    <w:i/>
+                  </w:rPr>
+                </m:ctrlPr>
+              </m:dPr>
+              <m:e>
+                <m:sSub>
+                  <m:sSubPr>
+                    <m:ctrlPr>
+                      <w:rPr>
+                        <w:rFonts w:ascii="Cambria Math" w:hAnsi="Cambria Math"/>
+                        <w:i/>
+                      </w:rPr>
+                    </m:ctrlPr>
+                  </m:sSubPr>
+                  <m:e>
+                    <m:r>
+                      <w:rPr>
+                        <w:rFonts w:ascii="Cambria Math" w:hAnsi="Cambria Math"/>
+                      </w:rPr>
+                      <m:t>v</m:t>
+                    </m:r>
+                  </m:e>
+                  <m:sub>
+                    <m:r>
+                      <w:rPr>
+                        <w:rFonts w:ascii="Cambria Math" w:hAnsi="Cambria Math"/>
+                      </w:rPr>
+                      <m:t>calc</m:t>
+                    </m:r>
+                  </m:sub>
+                </m:sSub>
+                <m:r>
+                  <w:rPr>
+                    <w:rFonts w:ascii="Cambria Math" w:hAnsi="Cambria Math"/>
+                  </w:rPr>
+                  <m:t>-</m:t>
+                </m:r>
+                <m:sSub>
+                  <m:sSubPr>
+                    <m:ctrlPr>
+                      <w:rPr>
+                        <w:rFonts w:ascii="Cambria Math" w:hAnsi="Cambria Math"/>
+                        <w:i/>
+                      </w:rPr>
+                    </m:ctrlPr>
+                  </m:sSubPr>
+                  <m:e>
+                    <m:r>
+                      <w:rPr>
+                        <w:rFonts w:ascii="Cambria Math" w:hAnsi="Cambria Math"/>
+                      </w:rPr>
+                      <m:t>v</m:t>
+                    </m:r>
+                  </m:e>
+                  <m:sub>
+                    <m:r>
+                      <w:rPr>
+                        <w:rFonts w:ascii="Cambria Math" w:hAnsi="Cambria Math"/>
+                      </w:rPr>
+                      <m:t>real</m:t>
+                    </m:r>
+                  </m:sub>
+                </m:sSub>
+              </m:e>
+            </m:d>
+          </m:num>
+          <m:den>
+            <m:sSub>
+              <m:sSubPr>
+                <m:ctrlPr>
+                  <w:rPr>
+                    <w:rFonts w:ascii="Cambria Math" w:hAnsi="Cambria Math"/>
+                    <w:i/>
+                  </w:rPr>
+                </m:ctrlPr>
+              </m:sSubPr>
+              <m:e>
+                <m:r>
+                  <w:rPr>
+                    <w:rFonts w:ascii="Cambria Math" w:hAnsi="Cambria Math"/>
+                  </w:rPr>
+                  <m:t>v</m:t>
+                </m:r>
+              </m:e>
+              <m:sub>
+                <m:r>
+                  <w:rPr>
+                    <w:rFonts w:ascii="Cambria Math" w:hAnsi="Cambria Math"/>
+                  </w:rPr>
+                  <m:t>real</m:t>
+                </m:r>
+              </m:sub>
+            </m:sSub>
+          </m:den>
+        </m:f>
+      </m:oMath>
+      <w:r>
+        <w:rPr>
+          <w:rFonts w:eastAsiaTheme="minorEastAsia"/>
+        </w:rPr>
+        <w:t xml:space="preserve">, missä </w:t>
+      </w:r>
+      <m:oMath>
+        <m:sSub>
+          <m:sSubPr>
+            <m:ctrlPr>
+              <w:rPr>
+                <w:rFonts w:ascii="Cambria Math" w:eastAsiaTheme="minorEastAsia" w:hAnsi="Cambria Math"/>
+                <w:i/>
+              </w:rPr>
+            </m:ctrlPr>
+          </m:sSubPr>
+          <m:e>
+            <m:r>
+              <w:rPr>
+                <w:rFonts w:ascii="Cambria Math" w:eastAsiaTheme="minorEastAsia" w:hAnsi="Cambria Math"/>
+              </w:rPr>
+              <m:t>v</m:t>
+            </m:r>
+          </m:e>
+          <m:sub>
+            <m:r>
+              <w:rPr>
+                <w:rFonts w:ascii="Cambria Math" w:eastAsiaTheme="minorEastAsia" w:hAnsi="Cambria Math"/>
+              </w:rPr>
+              <m:t>real</m:t>
+            </m:r>
+          </m:sub>
+        </m:sSub>
+      </m:oMath>
+      <w:r>
+        <w:rPr>
+          <w:rFonts w:eastAsiaTheme="minorEastAsia"/>
+        </w:rPr>
+        <w:t xml:space="preserve"> on differentiaaliyhtälön (1) ennustama keskimääräinen tilavuus ja </w:t>
+      </w:r>
+      <m:oMath>
+        <m:sSub>
+          <m:sSubPr>
+            <m:ctrlPr>
+              <w:rPr>
+                <w:rFonts w:ascii="Cambria Math" w:hAnsi="Cambria Math"/>
+                <w:i/>
+              </w:rPr>
+            </m:ctrlPr>
+          </m:sSubPr>
+          <m:e>
+            <m:r>
+              <w:rPr>
+                <w:rFonts w:ascii="Cambria Math" w:hAnsi="Cambria Math"/>
+              </w:rPr>
+              <m:t>v</m:t>
+            </m:r>
+          </m:e>
+          <m:sub>
+            <m:r>
+              <w:rPr>
+                <w:rFonts w:ascii="Cambria Math" w:hAnsi="Cambria Math"/>
+              </w:rPr>
+              <m:t>calc</m:t>
+            </m:r>
+          </m:sub>
+        </m:sSub>
+      </m:oMath>
+      <w:r>
+        <w:rPr>
+          <w:rFonts w:eastAsiaTheme="minorEastAsia"/>
+        </w:rPr>
+        <w:t xml:space="preserve"> on sektionaalisen mallin laskema agglomeraatin keskimääräinen tilavuus (hiukkasten kokonaistilavuus jaettuna hiukkasten lukumääräpitoisuudella)</w:t>
+      </w:r>
+      <w:r>
+        <w:rPr>
+          <w:rFonts w:eastAsiaTheme="minorEastAsia"/>
+        </w:rPr>
+        <w:t>.</w:t>
+      </w:r>
+    </w:p>
+    <w:p>
+      <w:pPr>
+        <w:jc w:val="both"/>
+      </w:pPr>
+      <w:r>
+        <w:t>Virhe</w:t>
+      </w:r>
+      <w:r>
+        <w:t xml:space="preserve"> johtuu todennäköisesti siitä, että</w:t>
+      </w:r>
+      <w:r>
+        <w:t xml:space="preserve"> </w:t>
+      </w:r>
+      <w:proofErr w:type="spellStart"/>
+      <w:r>
+        <w:t>agglomeraattien</w:t>
+      </w:r>
+      <w:proofErr w:type="spellEnd"/>
+      <w:r>
+        <w:t xml:space="preserve"> </w:t>
+      </w:r>
+      <w:proofErr w:type="spellStart"/>
+      <w:r>
+        <w:t>itsensäsäilyttävä</w:t>
+      </w:r>
+      <w:proofErr w:type="spellEnd"/>
+      <w:r>
+        <w:t xml:space="preserve"> jakauma ei ole </w:t>
+      </w:r>
+      <w:proofErr w:type="spellStart"/>
+      <w:r>
+        <w:t>log-normaali</w:t>
+      </w:r>
+      <w:proofErr w:type="spellEnd"/>
+      <w:r>
+        <w:t xml:space="preserve">. Kuitenkin </w:t>
+      </w:r>
+      <w:proofErr w:type="spellStart"/>
+      <w:r>
+        <w:t>sektionaaliseen</w:t>
+      </w:r>
+      <w:proofErr w:type="spellEnd"/>
+      <w:r>
+        <w:t xml:space="preserve"> malliin syötetty alkujakauma on </w:t>
+      </w:r>
+      <w:proofErr w:type="spellStart"/>
+      <w:r>
+        <w:t>log-normaali</w:t>
+      </w:r>
+      <w:proofErr w:type="spellEnd"/>
+      <w:r>
+        <w:t xml:space="preserve"> ja se muuttuu </w:t>
+      </w:r>
+      <w:proofErr w:type="spellStart"/>
+      <w:r>
+        <w:t>itsensäsäilyttävään</w:t>
+      </w:r>
+      <w:proofErr w:type="spellEnd"/>
+      <w:r>
+        <w:t xml:space="preserve"> muo</w:t>
+      </w:r>
+      <w:r>
+        <w:t xml:space="preserve">toon vasta jonkin ajan kuluttua. </w:t>
+      </w:r>
+      <w:r>
+        <w:t xml:space="preserve">Keskimääräisen tilavuuden mallissa taas jakauma on </w:t>
+      </w:r>
+      <w:proofErr w:type="spellStart"/>
+      <w:r>
+        <w:t>itsensäsäilyttävä</w:t>
+      </w:r>
+      <w:proofErr w:type="spellEnd"/>
+      <w:r>
+        <w:t xml:space="preserve"> alusta asti.</w:t>
+      </w:r>
+    </w:p>
+    <w:p>
+      <w:pPr>
+        <w:jc w:val="both"/>
+      </w:pPr>
+      <w:r>
+        <w:t xml:space="preserve">Se, että </w:t>
+      </w:r>
+      <w:proofErr w:type="spellStart"/>
+      <w:r>
+        <w:t>agglomeraattien</w:t>
+      </w:r>
+      <w:proofErr w:type="spellEnd"/>
+      <w:r>
+        <w:t xml:space="preserve"> </w:t>
+      </w:r>
+      <w:proofErr w:type="spellStart"/>
+      <w:r>
+        <w:t>itsensäsäilyttävä</w:t>
+      </w:r>
+      <w:proofErr w:type="spellEnd"/>
+      <w:r>
+        <w:t xml:space="preserve"> jakauma ei ole </w:t>
+      </w:r>
+      <w:proofErr w:type="spellStart"/>
+      <w:r>
+        <w:t>log-normaali</w:t>
+      </w:r>
+      <w:proofErr w:type="spellEnd"/>
+      <w:r>
+        <w:t xml:space="preserve">, pääteltiin siitä, että </w:t>
+      </w:r>
+      <w:proofErr w:type="spellStart"/>
+      <w:r>
+        <w:t>sektionaaliseen</w:t>
+      </w:r>
+      <w:proofErr w:type="spellEnd"/>
+      <w:r>
+        <w:t xml:space="preserve"> malliin syötetyn </w:t>
+      </w:r>
+      <w:proofErr w:type="spellStart"/>
+      <w:r>
+        <w:t>log-normaalin</w:t>
+      </w:r>
+      <w:proofErr w:type="spellEnd"/>
+      <w:r>
+        <w:t xml:space="preserve"> jakauman </w:t>
+      </w:r>
+      <w:r>
+        <w:t xml:space="preserve">geometrinen keskihajonta ei pysy vakiona, vaan muuttuu voimakkaasti heti simulaation alussa. Tämä nähdään kuvassa 1. Keskihajonnan muutoksesta pääteltiin, että </w:t>
+      </w:r>
+      <w:proofErr w:type="spellStart"/>
+      <w:r>
+        <w:t>log-normaali</w:t>
+      </w:r>
+      <w:proofErr w:type="spellEnd"/>
+      <w:r>
+        <w:t xml:space="preserve"> jakauma muotoutuu </w:t>
+      </w:r>
+      <w:proofErr w:type="spellStart"/>
+      <w:r>
+        <w:t>agglomeraation</w:t>
+      </w:r>
+      <w:proofErr w:type="spellEnd"/>
+      <w:r>
+        <w:t xml:space="preserve"> seurauksena kohti </w:t>
+      </w:r>
+      <w:proofErr w:type="spellStart"/>
+      <w:r>
+        <w:t>itsensäsäilyttävää</w:t>
+      </w:r>
+      <w:proofErr w:type="spellEnd"/>
+      <w:r>
+        <w:t xml:space="preserve"> muotoa, jossa keskihajonta pysyy vakiona. Kuvasta 1 nähdään, että keskihajonnan arvo on lähes vakiintunut noin 7000 sekunnin kohdalla.</w:t>
+      </w:r>
+    </w:p>
+    <w:p>
+      <w:pPr>
+        <w:jc w:val="both"/>
+      </w:pPr>
+      <w:r>
+        <w:rPr>
+          <w:noProof/>
+          <w:lang w:eastAsia="fi-FI"/>
+        </w:rPr>
+        <w:lastRenderedPageBreak/>
+        <mc:AlternateContent>
+          <mc:Choice Requires="wps">
+            <w:drawing>
+              <wp:anchor distT="0" distB="0" distL="114300" distR="114300" simplePos="0" relativeHeight="251662336" behindDoc="0" locked="0" layoutInCell="1" allowOverlap="1" wp14:anchorId="7DEDA7EB" wp14:editId="214FEC8B">
+                <wp:simplePos x="0" y="0"/>
+                <wp:positionH relativeFrom="column">
+                  <wp:posOffset>2988885</wp:posOffset>
+                </wp:positionH>
+                <wp:positionV relativeFrom="paragraph">
+                  <wp:posOffset>4223840</wp:posOffset>
+                </wp:positionV>
+                <wp:extent cx="232914" cy="250166"/>
+                <wp:effectExtent l="0" t="0" r="0" b="0"/>
+                <wp:wrapNone/>
+                <wp:docPr id="10" name="Text Box 10"/>
+                <wp:cNvGraphicFramePr/>
+                <a:graphic xmlns:a="http://schemas.openxmlformats.org/drawingml/2006/main">
+                  <a:graphicData uri="http://schemas.microsoft.com/office/word/2010/wordprocessingShape">
+                    <wps:wsp>
+                      <wps:cNvSpPr txBox="1"/>
+                      <wps:spPr>
+                        <a:xfrm>
+                          <a:off x="0" y="0"/>
+                          <a:ext cx="232914" cy="250166"/>
+                        </a:xfrm>
+                        <a:prstGeom prst="rect">
+                          <a:avLst/>
+                        </a:prstGeom>
+                        <a:noFill/>
+                        <a:ln w="6350">
+                          <a:noFill/>
+                        </a:ln>
+                        <a:effectLst/>
+                      </wps:spPr>
+                      <wps:style>
+                        <a:lnRef idx="0">
+                          <a:schemeClr val="accent1"/>
+                        </a:lnRef>
+                        <a:fillRef idx="0">
+                          <a:schemeClr val="accent1"/>
+                        </a:fillRef>
+                        <a:effectRef idx="0">
+                          <a:schemeClr val="accent1"/>
+                        </a:effectRef>
+                        <a:fontRef idx="minor">
+                          <a:schemeClr val="dk1"/>
+                        </a:fontRef>
+                      </wps:style>
+                      <wps:txbx>
+                        <w:txbxContent>
+                          <w:p>
+                            <w:r>
+                              <w:t>t</w:t>
+                            </w:r>
+                          </w:p>
+                        </w:txbxContent>
+                      </wps:txbx>
+                      <wps:bodyPr rot="0" spcFirstLastPara="0" vertOverflow="overflow" horzOverflow="overflow" vert="horz" wrap="square" lIns="91440" tIns="45720" rIns="91440" bIns="45720" numCol="1" spcCol="0" rtlCol="0" fromWordArt="0" anchor="t" anchorCtr="0" forceAA="0" compatLnSpc="1">
+                        <a:prstTxWarp prst="textNoShape">
+                          <a:avLst/>
+                        </a:prstTxWarp>
+                        <a:noAutofit/>
+                      </wps:bodyPr>
+                    </wps:wsp>
+                  </a:graphicData>
+                </a:graphic>
+                <wp14:sizeRelH relativeFrom="margin">
+                  <wp14:pctWidth>0</wp14:pctWidth>
+                </wp14:sizeRelH>
+                <wp14:sizeRelV relativeFrom="margin">
+                  <wp14:pctHeight>0</wp14:pctHeight>
+                </wp14:sizeRelV>
+              </wp:anchor>
+            </w:drawing>
+          </mc:Choice>
+          <mc:Fallback>
+            <w:pict>
+              <v:shapetype id="_x0000_t202" coordsize="21600,21600" o:spt="202" path="m,l,21600r21600,l21600,xe">
+                <v:stroke joinstyle="miter"/>
+                <v:path gradientshapeok="t" o:connecttype="rect"/>
+              </v:shapetype>
+              <v:shape id="Text Box 10" o:spid="_x0000_s1026" type="#_x0000_t202" style="position:absolute;left:0;text-align:left;margin-left:235.35pt;margin-top:332.6pt;width:18.35pt;height:19.7pt;z-index:251662336;visibility:visible;mso-wrap-style:square;mso-width-percent:0;mso-height-percent:0;mso-wrap-distance-left:9pt;mso-wrap-distance-top:0;mso-wrap-distance-right:9pt;mso-wrap-distance-bottom:0;mso-position-horizontal:absolute;mso-position-horizontal-relative:text;mso-position-vertical:absolute;mso-position-vertical-relative:text;mso-width-percent:0;mso-height-percent:0;mso-width-relative:margin;mso-height-relative:margin;v-text-anchor:top" o:gfxdata="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" filled="f" stroked="f" strokeweight=".5pt">
+                <v:textbox>
+                  <w:txbxContent>
+                    <w:p>
+                      <w:r>
+                        <w:t>t</w:t>
+                      </w:r>
+                    </w:p>
+                  </w:txbxContent>
+                </v:textbox>
+              </v:shape>
+            </w:pict>
+          </mc:Fallback>
+        </mc:AlternateContent>
+      </w:r>
+      <w:r>
+        <w:rPr>
+          <w:noProof/>
+          <w:lang w:eastAsia="fi-FI"/>
+        </w:rPr>
+        <mc:AlternateContent>
+          <mc:Choice Requires="wps">
+            <w:drawing>
+              <wp:anchor distT="0" distB="0" distL="114300" distR="114300" simplePos="0" relativeHeight="251661312" behindDoc="0" locked="0" layoutInCell="1" allowOverlap="1" wp14:anchorId="123241E1" wp14:editId="2D15FCC0">
+                <wp:simplePos x="0" y="0"/>
+                <wp:positionH relativeFrom="column">
+                  <wp:posOffset>-4098</wp:posOffset>
+                </wp:positionH>
+                <wp:positionV relativeFrom="paragraph">
+                  <wp:posOffset>135375</wp:posOffset>
+                </wp:positionV>
+                <wp:extent cx="577970" cy="483079"/>
+                <wp:effectExtent l="0" t="0" r="0" b="0"/>
+                <wp:wrapNone/>
+                <wp:docPr id="9" name="Text Box 9"/>
+                <wp:cNvGraphicFramePr/>
+                <a:graphic xmlns:a="http://schemas.openxmlformats.org/drawingml/2006/main">
+                  <a:graphicData uri="http://schemas.microsoft.com/office/word/2010/wordprocessingShape">
+                    <wps:wsp>
+                      <wps:cNvSpPr txBox="1"/>
+                      <wps:spPr>
+                        <a:xfrm>
+                          <a:off x="0" y="0"/>
+                          <a:ext cx="577970" cy="483079"/>
+                        </a:xfrm>
+                        <a:prstGeom prst="rect">
+                          <a:avLst/>
+                        </a:prstGeom>
+                        <a:noFill/>
+                        <a:ln w="6350">
+                          <a:noFill/>
+                        </a:ln>
+                        <a:effectLst/>
+                      </wps:spPr>
+                      <wps:style>
+                        <a:lnRef idx="0">
+                          <a:schemeClr val="accent1"/>
+                        </a:lnRef>
+                        <a:fillRef idx="0">
+                          <a:schemeClr val="accent1"/>
+                        </a:fillRef>
+                        <a:effectRef idx="0">
+                          <a:schemeClr val="accent1"/>
+                        </a:effectRef>
+                        <a:fontRef idx="minor">
+                          <a:schemeClr val="dk1"/>
+                        </a:fontRef>
+                      </wps:style>
+                      <wps:txbx>
+                        <w:txbxContent>
+                          <w:p>
+                            <w:r>
+                              <w:t>GSD</w:t>
+                            </w:r>
+                          </w:p>
+                        </w:txbxContent>
+                      </wps:txbx>
+                      <wps:bodyPr rot="0" spcFirstLastPara="0" vertOverflow="overflow" horzOverflow="overflow" vert="horz" wrap="square" lIns="91440" tIns="45720" rIns="91440" bIns="45720" numCol="1" spcCol="0" rtlCol="0" fromWordArt="0" anchor="t" anchorCtr="0" forceAA="0" compatLnSpc="1">
+                        <a:prstTxWarp prst="textNoShape">
+                          <a:avLst/>
+                        </a:prstTxWarp>
+                        <a:noAutofit/>
+                      </wps:bodyPr>
+                    </wps:wsp>
+                  </a:graphicData>
+                </a:graphic>
+              </wp:anchor>
+            </w:drawing>
+          </mc:Choice>
+          <mc:Fallback>
+            <w:pict>
+              <v:shape id="Text Box 9" o:spid="_x0000_s1027" type="#_x0000_t202" style="position:absolute;left:0;text-align:left;margin-left:-.3pt;margin-top:10.65pt;width:45.5pt;height:38.05pt;z-index:251661312;visibility:visible;mso-wrap-style:square;mso-wrap-distance-left:9pt;mso-wrap-distance-top:0;mso-wrap-distance-right:9pt;mso-wrap-distance-bottom:0;mso-position-horizontal:absolute;mso-position-horizontal-relative:text;mso-position-vertical:absolute;mso-position-vertical-relative:text;v-text-anchor:top" o:gfxdata="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" filled="f" stroked="f" strokeweight=".5pt">
+                <v:textbox>
+                  <w:txbxContent>
+                    <w:p>
+                      <w:r>
+                        <w:t>GSD</w:t>
+                      </w:r>
+                    </w:p>
+                  </w:txbxContent>
+                </v:textbox>
+              </v:shape>
+            </w:pict>
+          </mc:Fallback>
+        </mc:AlternateContent>
+      </w:r>
+      <w:r>
+        <w:rPr>
+          <w:noProof/>
+          <w:lang w:eastAsia="fi-FI"/>
+        </w:rPr>
+        <w:drawing>
+          <wp:inline distT="0" distB="0" distL="0" distR="0" wp14:anchorId="3F8E2B71" wp14:editId="4C2551C9">
+            <wp:extent cx="5917721" cy="4398356"/>
+            <wp:effectExtent l="0" t="0" r="6985" b="2540"/>
+            <wp:docPr id="8" name="Picture 8"/>
+            <wp:cNvGraphicFramePr>
+              <a:graphicFrameLocks xmlns:a="http://schemas.openxmlformats.org/drawingml/2006/main" noChangeAspect="1"/>
+            </wp:cNvGraphicFramePr>
+            <a:graphic xmlns:a="http://schemas.openxmlformats.org/drawingml/2006/main">
+              <a:graphicData uri="http://schemas.openxmlformats.org/drawingml/2006/picture">
+                <pic:pic xmlns:pic="http://schemas.openxmlformats.org/drawingml/2006/picture">
+                  <pic:nvPicPr>
+                    <pic:cNvPr id="0" name="Picture 6"/>
+                    <pic:cNvPicPr>
+                      <a:picLocks noChangeAspect="1" noChangeArrowheads="1"/>
+                    </pic:cNvPicPr>
+                  </pic:nvPicPr>
+                  <pic:blipFill>
+                    <a:blip r:embed="rId6">
+                      <a:extLst>
+                        <a:ext uri="{28A0092B-C50C-407E-A947-70E740481C1C}">
+                          <a14:useLocalDpi xmlns:a14="http://schemas.microsoft.com/office/drawing/2010/main" val="0"/>
+                        </a:ext>
+                      </a:extLst>
+                    </a:blip>
+                    <a:srcRect/>
+                    <a:stretch>
+                      <a:fillRect/>
+                    </a:stretch>
+                  </pic:blipFill>
+                  <pic:spPr bwMode="auto">
+                    <a:xfrm>
+                      <a:off x="0" y="0"/>
+                      <a:ext cx="5927280" cy="4405461"/>
+                    </a:xfrm>
+                    <a:prstGeom prst="rect">
+                      <a:avLst/>
+                    </a:prstGeom>
+                    <a:noFill/>
+                    <a:ln>
+                      <a:noFill/>
+                    </a:ln>
+                  </pic:spPr>
+                </pic:pic>
+              </a:graphicData>
+            </a:graphic>
+          </wp:inline>
+        </w:drawing>
+      </w:r>
+    </w:p>
+    <w:p>
+      <w:pPr>
+        <w:pStyle w:val="Caption"/>
+        <w:jc w:val="both"/>
+      </w:pPr>
+      <w:r>
+        <w:t xml:space="preserve">Kuva </w:t>
+      </w:r>
+      <w:r>
+        <w:fldChar w:fldCharType="begin"/>
+      </w:r>
+      <w:r>
+        <w:instrText xml:space="preserve"> SEQ Kuva \* ARABIC </w:instrText>
+      </w:r>
+      <w:r>
+        <w:fldChar w:fldCharType="separate"/>
+      </w:r>
+      <w:r>
+        <w:rPr>
+          <w:noProof/>
+        </w:rPr>
+        <w:t>1</w:t>
+      </w:r>
+      <w:r>
+        <w:fldChar w:fldCharType="end"/>
+      </w:r>
+      <w:r>
+        <w:t xml:space="preserve">: Geometrinen keskihajonta ajan funktiona. </w:t>
+      </w:r>
+      <w:r>
+        <w:t>Oikeassa yläkulmassa keskihajonta ajan funktiona ensimmäisten 500 sekunnin ajalta.</w:t>
+      </w:r>
+    </w:p>
+    <w:p>
+      <w:pPr>
+        <w:jc w:val="both"/>
+      </w:pPr>
+      <w:r>
+        <w:rPr>
+          <w:noProof/>
+          <w:lang w:eastAsia="fi-FI"/>
+        </w:rPr>
+        <mc:AlternateContent>
+          <mc:Choice Requires="wps">
+            <w:drawing>
+              <wp:anchor distT="0" distB="0" distL="114300" distR="114300" simplePos="0" relativeHeight="251660288" behindDoc="0" locked="0" layoutInCell="1" allowOverlap="1" wp14:anchorId="45029923" wp14:editId="0FB9B460">
+                <wp:simplePos x="0" y="0"/>
+                <wp:positionH relativeFrom="column">
+                  <wp:posOffset>2781300</wp:posOffset>
+                </wp:positionH>
+                <wp:positionV relativeFrom="paragraph">
+                  <wp:posOffset>3447415</wp:posOffset>
+                </wp:positionV>
+                <wp:extent cx="664210" cy="267335"/>
+                <wp:effectExtent l="0" t="0" r="0" b="0"/>
+                <wp:wrapNone/>
+                <wp:docPr id="3" name="Text Box 3"/>
+                <wp:cNvGraphicFramePr/>
+                <a:graphic xmlns:a="http://schemas.openxmlformats.org/drawingml/2006/main">
+                  <a:graphicData uri="http://schemas.microsoft.com/office/word/2010/wordprocessingShape">
+                    <wps:wsp>
+                      <wps:cNvSpPr txBox="1"/>
+                      <wps:spPr>
+                        <a:xfrm>
+                          <a:off x="0" y="0"/>
+                          <a:ext cx="664210" cy="267335"/>
+                        </a:xfrm>
+                        <a:prstGeom prst="rect">
+                          <a:avLst/>
+                        </a:prstGeom>
+                        <a:noFill/>
+                        <a:ln w="6350">
+                          <a:noFill/>
+                        </a:ln>
+                        <a:effectLst/>
+                      </wps:spPr>
+                      <wps:style>
+                        <a:lnRef idx="0">
+                          <a:schemeClr val="accent1"/>
+                        </a:lnRef>
+                        <a:fillRef idx="0">
+                          <a:schemeClr val="accent1"/>
+                        </a:fillRef>
+                        <a:effectRef idx="0">
+                          <a:schemeClr val="accent1"/>
+                        </a:effectRef>
+                        <a:fontRef idx="minor">
+                          <a:schemeClr val="dk1"/>
+                        </a:fontRef>
+                      </wps:style>
+                      <wps:txbx>
+                        <w:txbxContent>
+                          <w:p>
+                            <m:oMathPara>
+                              <m:oMath>
+                                <m:r>
+                                  <w:rPr>
+                                    <w:rFonts w:ascii="Cambria Math" w:hAnsi="Cambria Math"/>
+                                  </w:rPr>
+                                  <m:t>Dp</m:t>
+                                </m:r>
+                              </m:oMath>
+                            </m:oMathPara>
+                          </w:p>
+                        </w:txbxContent>
+                      </wps:txbx>
+                      <wps:bodyPr rot="0" spcFirstLastPara="0" vertOverflow="overflow" horzOverflow="overflow" vert="horz" wrap="square" lIns="91440" tIns="45720" rIns="91440" bIns="45720" numCol="1" spcCol="0" rtlCol="0" fromWordArt="0" anchor="t" anchorCtr="0" forceAA="0" compatLnSpc="1">
+                        <a:prstTxWarp prst="textNoShape">
+                          <a:avLst/>
+                        </a:prstTxWarp>
+                        <a:noAutofit/>
+                      </wps:bodyPr>
+                    </wps:wsp>
+                  </a:graphicData>
+                </a:graphic>
+                <wp14:sizeRelV relativeFrom="margin">
+                  <wp14:pctHeight>0</wp14:pctHeight>
+                </wp14:sizeRelV>
+              </wp:anchor>
+            </w:drawing>
+          </mc:Choice>
+          <mc:Fallback>
+            <w:pict>
+              <v:shape id="Text Box 3" o:spid="_x0000_s1028" type="#_x0000_t202" style="position:absolute;left:0;text-align:left;margin-left:219pt;margin-top:271.45pt;width:52.3pt;height:21.05pt;z-index:251660288;visibility:visible;mso-wrap-style:square;mso-height-percent:0;mso-wrap-distance-left:9pt;mso-wrap-distance-top:0;mso-wrap-distance-right:9pt;mso-wrap-distance-bottom:0;mso-position-horizontal:absolute;mso-position-horizontal-relative:text;mso-position-vertical:absolute;mso-position-vertical-relative:text;mso-height-percent:0;mso-height-relative:margin;v-text-anchor:top" o:gfxdata="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" filled="f" stroked="f" strokeweight=".5pt">
+                <v:textbox>
+                  <w:txbxContent>
+                    <w:p>
+                      <m:oMathPara>
+                        <m:oMath>
+                          <m:r>
+                            <w:rPr>
+                              <w:rFonts w:ascii="Cambria Math" w:hAnsi="Cambria Math"/>
+                            </w:rPr>
+                            <m:t>Dp</m:t>
+                          </m:r>
+                        </m:oMath>
+                      </m:oMathPara>
+                    </w:p>
+                  </w:txbxContent>
+                </v:textbox>
+              </v:shape>
+            </w:pict>
+          </mc:Fallback>
+        </mc:AlternateContent>
+      </w:r>
+      <w:r>
+        <w:rPr>
+          <w:noProof/>
+          <w:lang w:eastAsia="fi-FI"/>
+        </w:rPr>
+        <mc:AlternateContent>
+          <mc:Choice Requires="wps">
+            <w:drawing>
+              <wp:anchor distT="0" distB="0" distL="114300" distR="114300" simplePos="0" relativeHeight="251659264" behindDoc="0" locked="0" layoutInCell="1" allowOverlap="1" wp14:anchorId="43897F49" wp14:editId="0CE4EA71">
+                <wp:simplePos x="0" y="0"/>
+                <wp:positionH relativeFrom="column">
+                  <wp:posOffset>230038</wp:posOffset>
+                </wp:positionH>
+                <wp:positionV relativeFrom="paragraph">
+                  <wp:posOffset>660293</wp:posOffset>
+                </wp:positionV>
+                <wp:extent cx="638175" cy="465455"/>
+                <wp:effectExtent l="0" t="0" r="0" b="0"/>
+                <wp:wrapNone/>
+                <wp:docPr id="2" name="Text Box 2"/>
+                <wp:cNvGraphicFramePr/>
+                <a:graphic xmlns:a="http://schemas.openxmlformats.org/drawingml/2006/main">
+                  <a:graphicData uri="http://schemas.microsoft.com/office/word/2010/wordprocessingShape">
+                    <wps:wsp>
+                      <wps:cNvSpPr txBox="1"/>
+                      <wps:spPr>
+                        <a:xfrm>
+                          <a:off x="0" y="0"/>
+                          <a:ext cx="638175" cy="465455"/>
+                        </a:xfrm>
+                        <a:prstGeom prst="rect">
+                          <a:avLst/>
+                        </a:prstGeom>
+                        <a:noFill/>
+                        <a:ln w="6350">
+                          <a:noFill/>
+                        </a:ln>
+                        <a:effectLst/>
+                      </wps:spPr>
+                      <wps:style>
+                        <a:lnRef idx="0">
+                          <a:schemeClr val="accent1"/>
+                        </a:lnRef>
+                        <a:fillRef idx="0">
+                          <a:schemeClr val="accent1"/>
+                        </a:fillRef>
+                        <a:effectRef idx="0">
+                          <a:schemeClr val="accent1"/>
+                        </a:effectRef>
+                        <a:fontRef idx="minor">
+                          <a:schemeClr val="dk1"/>
+                        </a:fontRef>
+                      </wps:style>
+                      <wps:txbx>
+                        <w:txbxContent>
+                          <w:p>
+                            <m:oMathPara>
+                              <m:oMath>
+                                <m:f>
+                                  <m:fPr>
+                                    <m:ctrlPr>
+                                      <w:rPr>
+                                        <w:rFonts w:ascii="Cambria Math" w:hAnsi="Cambria Math"/>
+                                        <w:i/>
+                                      </w:rPr>
+                                    </m:ctrlPr>
+                                  </m:fPr>
+                                  <m:num>
+                                    <m:r>
+                                      <w:rPr>
+                                        <w:rFonts w:ascii="Cambria Math" w:hAnsi="Cambria Math"/>
+                                      </w:rPr>
+                                      <m:t>dN</m:t>
+                                    </m:r>
+                                  </m:num>
+                                  <m:den>
+                                    <m:r>
+                                      <w:rPr>
+                                        <w:rFonts w:ascii="Cambria Math" w:hAnsi="Cambria Math"/>
+                                      </w:rPr>
+                                      <m:t>dlogDp</m:t>
+                                    </m:r>
+                                  </m:den>
+                                </m:f>
+                              </m:oMath>
+                            </m:oMathPara>
+                          </w:p>
+                        </w:txbxContent>
+                      </wps:txbx>
+                      <wps:bodyPr rot="0" spcFirstLastPara="0" vertOverflow="overflow" horzOverflow="overflow" vert="horz" wrap="square" lIns="91440" tIns="45720" rIns="91440" bIns="45720" numCol="1" spcCol="0" rtlCol="0" fromWordArt="0" anchor="t" anchorCtr="0" forceAA="0" compatLnSpc="1">
+                        <a:prstTxWarp prst="textNoShape">
+                          <a:avLst/>
+                        </a:prstTxWarp>
+                        <a:noAutofit/>
+                      </wps:bodyPr>
+                    </wps:wsp>
+                  </a:graphicData>
+                </a:graphic>
+                <wp14:sizeRelV relativeFrom="margin">
+                  <wp14:pctHeight>0</wp14:pctHeight>
+                </wp14:sizeRelV>
+              </wp:anchor>
+            </w:drawing>
+          </mc:Choice>
+          <mc:Fallback>
+            <w:pict>
+              <v:shape id="Text Box 2" o:spid="_x0000_s1029" type="#_x0000_t202" style="position:absolute;left:0;text-align:left;margin-left:18.1pt;margin-top:52pt;width:50.25pt;height:36.65pt;z-index:251659264;visibility:visible;mso-wrap-style:square;mso-height-percent:0;mso-wrap-distance-left:9pt;mso-wrap-distance-top:0;mso-wrap-distance-right:9pt;mso-wrap-distance-bottom:0;mso-position-horizontal:absolute;mso-position-horizontal-relative:text;mso-position-vertical:absolute;mso-position-vertical-relative:text;mso-height-percent:0;mso-height-relative:margin;v-text-anchor:top" o:gfxdata="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" filled="f" stroked="f" strokeweight=".5pt">
+                <v:textbox>
+                  <w:txbxContent>
+                    <w:p>
+                      <m:oMathPara>
+                        <m:oMath>
+                          <m:f>
+                            <m:fPr>
+                              <m:ctrlPr>
+                                <w:rPr>
+                                  <w:rFonts w:ascii="Cambria Math" w:hAnsi="Cambria Math"/>
+                                  <w:i/>
+                                </w:rPr>
+                              </m:ctrlPr>
+                            </m:fPr>
+                            <m:num>
+                              <m:r>
+                                <w:rPr>
+                                  <w:rFonts w:ascii="Cambria Math" w:hAnsi="Cambria Math"/>
+                                </w:rPr>
+                                <m:t>dN</m:t>
+                              </m:r>
+                            </m:num>
+                            <m:den>
+                              <m:r>
+                                <w:rPr>
+                                  <w:rFonts w:ascii="Cambria Math" w:hAnsi="Cambria Math"/>
+                                </w:rPr>
+                                <m:t>dlogDp</m:t>
+                              </m:r>
+                            </m:den>
+                          </m:f>
+                        </m:oMath>
+                      </m:oMathPara>
+                    </w:p>
+                  </w:txbxContent>
+                </v:textbox>
+              </v:shape>
+            </w:pict>
+          </mc:Fallback>
+        </mc:AlternateContent>
+      </w:r>
+      <w:r>
+        <w:t xml:space="preserve">Kuvaan 2 on piirretty hiukkasjakauma simulaation lopussa, eli kun t=10 000s. Lisäksi kuvaan on sovitettu </w:t>
+      </w:r>
+      <w:proofErr w:type="spellStart"/>
+      <w:r>
+        <w:t>log-normaali</w:t>
+      </w:r>
+      <w:proofErr w:type="spellEnd"/>
+      <w:r>
+        <w:t xml:space="preserve"> jakauma, jonka geometrinen keskihajonta ja hiukkasten kokonaislukumäärä ovat samoja. Kuvasta huomataan, että simulaatiossa muotoutunut jakauma ei ole </w:t>
+      </w:r>
+      <w:proofErr w:type="spellStart"/>
+      <w:r>
+        <w:t>log-normaali</w:t>
+      </w:r>
+      <w:proofErr w:type="spellEnd"/>
+      <w:r>
+        <w:t>.</w:t>
+      </w:r>
+      <w:r>
+        <w:rPr>
+          <w:noProof/>
+          <w:lang w:eastAsia="fi-FI"/>
+        </w:rPr>
+        <w:drawing>
+          <wp:inline distT="0" distB="0" distL="0" distR="0" wp14:anchorId="1C708C73" wp14:editId="24C8DC44">
+            <wp:extent cx="5629275" cy="3032632"/>
+            <wp:effectExtent l="0" t="0" r="0" b="0"/>
+            <wp:docPr id="1" name="Picture 1"/>
+            <wp:cNvGraphicFramePr>
+              <a:graphicFrameLocks xmlns:a="http://schemas.openxmlformats.org/drawingml/2006/main" noChangeAspect="1"/>
+            </wp:cNvGraphicFramePr>
+            <a:graphic xmlns:a="http://schemas.openxmlformats.org/drawingml/2006/main">
+              <a:graphicData uri="http://schemas.openxmlformats.org/drawingml/2006/picture">
+                <pic:pic xmlns:pic="http://schemas.openxmlformats.org/drawingml/2006/picture">
+                  <pic:nvPicPr>
+                    <pic:cNvPr id="0" name="Picture 1"/>
+                    <pic:cNvPicPr>
+                      <a:picLocks noChangeAspect="1" noChangeArrowheads="1"/>
+                    </pic:cNvPicPr>
+                  </pic:nvPicPr>
+                  <pic:blipFill>
+                    <a:blip r:embed="rId7" cstate="print">
+                      <a:extLst>
+                        <a:ext uri="{28A0092B-C50C-407E-A947-70E740481C1C}">
+                          <a14:useLocalDpi xmlns:a14="http://schemas.microsoft.com/office/drawing/2010/main" val="0"/>
+                        </a:ext>
+                      </a:extLst>
+                    </a:blip>
+                    <a:srcRect/>
+                    <a:stretch>
+                      <a:fillRect/>
+                    </a:stretch>
+                  </pic:blipFill>
+                  <pic:spPr bwMode="auto">
+                    <a:xfrm>
+                      <a:off x="0" y="0"/>
+                      <a:ext cx="5635482" cy="3035976"/>
+                    </a:xfrm>
+                    <a:prstGeom prst="rect">
+                      <a:avLst/>
+                    </a:prstGeom>
+                    <a:noFill/>
+                    <a:ln>
+                      <a:noFill/>
+                    </a:ln>
+                  </pic:spPr>
+                </pic:pic>
+              </a:graphicData>
+            </a:graphic>
+          </wp:inline>
+        </w:drawing>
+      </w:r>
+    </w:p>
+    <w:p>
+      <w:pPr>
+        <w:pStyle w:val="Caption"/>
+        <w:jc w:val="both"/>
+      </w:pPr>
+      <w:proofErr w:type="gramStart"/>
+      <w:r>
+        <w:t xml:space="preserve">Kuva </w:t>
+      </w:r>
+      <w:r>
+        <w:fldChar w:fldCharType="begin"/>
+      </w:r>
+      <w:r>
+        <w:instrText xml:space="preserve"> SEQ Kuva \* ARABIC </w:instrText>
+      </w:r>
+      <w:r>
+        <w:fldChar w:fldCharType="separate"/>
+      </w:r>
+      <w:r>
+        <w:rPr>
+          <w:noProof/>
+        </w:rPr>
+        <w:t>2</w:t>
+      </w:r>
+      <w:r>
+        <w:fldChar w:fldCharType="end"/>
+      </w:r>
+      <w:r>
+        <w:t xml:space="preserve">: Simulaatiossa muotoutunut jakauma piirretty sinisellä ja vastaava </w:t>
+      </w:r>
+      <w:proofErr w:type="spellStart"/>
+      <w:r>
+        <w:t>log-normaali</w:t>
+      </w:r>
+      <w:proofErr w:type="spellEnd"/>
+      <w:r>
+        <w:t xml:space="preserve"> jakauma punaisella.</w:t>
+      </w:r>
+      <w:proofErr w:type="gramEnd"/>
+    </w:p>
+    <w:p>
+      <w:pPr>
+        <w:jc w:val="both"/>
+      </w:pPr>
+      <w:r>
+        <w:lastRenderedPageBreak/>
+        <w:t>Havaittu geometrisen keskihajonnan arvo</w:t>
+      </w:r>
+      <w:r>
+        <w:t xml:space="preserve"> </w:t>
+      </w:r>
+      <w:proofErr w:type="spellStart"/>
+      <w:r>
+        <w:t>itsensäsäilyttävälle</w:t>
+      </w:r>
+      <w:proofErr w:type="spellEnd"/>
+      <w:r>
+        <w:t xml:space="preserve"> jakaumalle</w:t>
+      </w:r>
+      <w:r>
+        <w:t xml:space="preserve"> (eli arvo, johon </w:t>
+      </w:r>
+      <w:proofErr w:type="spellStart"/>
+      <w:r>
+        <w:t>gsd</w:t>
+      </w:r>
+      <w:proofErr w:type="spellEnd"/>
+      <w:r>
+        <w:t xml:space="preserve"> vakiintuu)</w:t>
+      </w:r>
+      <w:r>
+        <w:t xml:space="preserve"> on noin 1,63</w:t>
+      </w:r>
+      <w:r>
+        <w:t>0</w:t>
+      </w:r>
+      <w:r>
+        <w:t>…1,679 alkuparametreista riippuen.</w:t>
       </w:r>
       <w:r>
         <w:t xml:space="preserve"> Fraktaalidimensio oli kaikissa tapauksissa 2,0. Artikkelin (</w:t>
@@ -137,6 +1567,421 @@
       <w:proofErr w:type="spellEnd"/>
       <w:r>
         <w:t xml:space="preserve"> jakauman geometrinen keskihajonta on 1,61.</w:t>
+      </w:r>
+      <w:r>
+        <w:t xml:space="preserve"> Kyseisessä artikkelissa ei kuitenkaan oteta kantaa jakauman muotoon.</w:t>
+      </w:r>
+    </w:p>
+    <w:p>
+      <w:pPr>
+        <w:jc w:val="both"/>
+      </w:pPr>
+      <w:r>
+        <w:t>Kolmea erilaista tapausta on tarkasteltu:</w:t>
+      </w:r>
+    </w:p>
+    <w:p>
+      <w:pPr>
+        <w:pStyle w:val="ListParagraph"/>
+        <w:numPr>
+          <w:ilvl w:val="0"/>
+          <w:numId w:val="11"/>
+        </w:numPr>
+        <w:jc w:val="both"/>
+      </w:pPr>
+      <w:r>
+        <w:t xml:space="preserve">Alussa kaikki jakauman hiukkaset ovat suurempia kuin primäärihiukkanen. Kun sektioiden lukumäärä on sata, virhe on suurimmillaan 13,2 %. Pienemmillä sektiomäärillä virhe on suurempi. Myös alkujakauman </w:t>
+      </w:r>
+      <w:proofErr w:type="spellStart"/>
+      <w:r>
+        <w:t>gsd:n</w:t>
+      </w:r>
+      <w:proofErr w:type="spellEnd"/>
+      <w:r>
+        <w:t xml:space="preserve"> pienet muutokset vaikuttavat melko paljon lopputulokseen. Kuitenkin kaikilla </w:t>
+      </w:r>
+      <w:proofErr w:type="spellStart"/>
+      <w:r>
+        <w:t>gsd:n</w:t>
+      </w:r>
+      <w:proofErr w:type="spellEnd"/>
+      <w:r>
+        <w:t xml:space="preserve"> arvoilla tapahtuu kuvan 1 kaltainen ilmiö. Simulaatioajan kasvattaminen ei kasvata virhettä, mikä viittaa siihen, että suurin virhe tapahtuu alkuvaiheessa, kun jakauma muotoutuu uudelleen.</w:t>
+      </w:r>
+    </w:p>
+    <w:p>
+      <w:pPr>
+        <w:pStyle w:val="ListParagraph"/>
+        <w:numPr>
+          <w:ilvl w:val="0"/>
+          <w:numId w:val="11"/>
+        </w:numPr>
+        <w:jc w:val="both"/>
+      </w:pPr>
+      <w:r>
+        <w:t>Hiukkasten alkujakauman µ on sama kuin primäärihiukkasten halkaisija</w:t>
+      </w:r>
+      <w:r>
+        <w:t>, eli jakauma koostuu suurelta osin primäärihiukkasista</w:t>
+      </w:r>
+      <w:r>
+        <w:t xml:space="preserve">. Tämä on hieman kyseenalaista, koska tällöin jakaumassa on myös </w:t>
+      </w:r>
+      <w:proofErr w:type="spellStart"/>
+      <w:r>
+        <w:t>agglomeraatteja</w:t>
+      </w:r>
+      <w:proofErr w:type="spellEnd"/>
+      <w:r>
+        <w:t>, jotka sisältävät alle yksi primäärihiukkasta. Tässä tapauksessa virhe oli 8,4 – 12,4 %.</w:t>
+      </w:r>
+    </w:p>
+    <w:p>
+      <w:pPr>
+        <w:pStyle w:val="ListParagraph"/>
+        <w:numPr>
+          <w:ilvl w:val="0"/>
+          <w:numId w:val="11"/>
+        </w:numPr>
+        <w:jc w:val="both"/>
+      </w:pPr>
+      <w:r>
+        <w:t xml:space="preserve">Hiukkasten alkujakauman µ on sama kuin primäärihiukkasten halkaisija. </w:t>
+      </w:r>
+      <w:proofErr w:type="spellStart"/>
+      <w:r>
+        <w:t>Sektionaalinen</w:t>
+      </w:r>
+      <w:proofErr w:type="spellEnd"/>
+      <w:r>
+        <w:t xml:space="preserve"> simulaatio ajetaan nollasta 10 000 sekuntiin. Tämän tapauksen geometrinen keskihajonta on kuvassa 1. Keskimääräisen tilavuuden mallin laskenta aloitetaan 7000 sekuntista, koska voidaan olettaa, että tällöin </w:t>
+      </w:r>
+      <w:proofErr w:type="spellStart"/>
+      <w:r>
+        <w:t>sektionaalisen</w:t>
+      </w:r>
+      <w:proofErr w:type="spellEnd"/>
+      <w:r>
+        <w:t xml:space="preserve"> mallin jakauma on jo lähes </w:t>
+      </w:r>
+      <w:proofErr w:type="spellStart"/>
+      <w:r>
+        <w:t>itsensäsäilyttävä</w:t>
+      </w:r>
+      <w:proofErr w:type="spellEnd"/>
+      <w:r>
+        <w:t>. Nyt siis ajanhetkellä 7000 sekuntia molempien mallien keskimääräinen tilavuus on sama. Lopussa (t=10 000 s) virhe on 3,2 %. Tämä tapaus simuloitiin 60 sektiolla, sektiomäärän lisäys todennäköisesti pienentäisi virhettä hieman.</w:t>
+      </w:r>
+    </w:p>
+    <w:p>
+      <w:pPr>
+        <w:jc w:val="both"/>
+      </w:pPr>
+      <w:r>
+        <w:t xml:space="preserve">Kolmannessa tapauksessa virhe on jo melko pieni. Toisaalta kyseisessä tapauksessa myös tilavuuden kasvu on hyvin maltillista verrattuna muihin tapauksiin: kolmannessa keskimääräinen tilavuus kaksinkertaistuu, kun taas muissa se kasvaa monikymmenkertaiseksi. Virheen pienuus voi siis johtua joko hitaasta tilavuuskasvusta tai siitä, että </w:t>
+      </w:r>
+      <w:proofErr w:type="spellStart"/>
+      <w:r>
+        <w:t>sektionaalisen</w:t>
+      </w:r>
+      <w:proofErr w:type="spellEnd"/>
+      <w:r>
+        <w:t xml:space="preserve"> mallin jakauma on </w:t>
+      </w:r>
+      <w:proofErr w:type="spellStart"/>
+      <w:r>
+        <w:t>itsensäsäilyttävässä</w:t>
+      </w:r>
+      <w:proofErr w:type="spellEnd"/>
+      <w:r>
+        <w:t xml:space="preserve"> muodossa.</w:t>
+      </w:r>
+    </w:p>
+    <w:p>
+      <w:pPr>
+        <w:jc w:val="both"/>
+        <w:rPr>
+          <w:rFonts w:eastAsiaTheme="minorEastAsia"/>
+        </w:rPr>
+      </w:pPr>
+      <w:r>
+        <w:t xml:space="preserve">Virhettä saattaa aiheutua myös differentiaaliyhtälön (1) </w:t>
+      </w:r>
+      <m:oMath>
+        <m:r>
+          <w:rPr>
+            <w:rFonts w:ascii="Cambria Math" w:hAnsi="Cambria Math"/>
+          </w:rPr>
+          <m:t>α</m:t>
+        </m:r>
+      </m:oMath>
+      <w:r>
+        <w:rPr>
+          <w:rFonts w:eastAsiaTheme="minorEastAsia"/>
+        </w:rPr>
+        <w:t xml:space="preserve">-kertoimesta, joka on laskettu lausekkeella </w:t>
+      </w:r>
+      <m:oMath>
+        <m:r>
+          <w:rPr>
+            <w:rFonts w:ascii="Cambria Math" w:eastAsiaTheme="minorEastAsia" w:hAnsi="Cambria Math"/>
+          </w:rPr>
+          <m:t>α≈6.548+112.1</m:t>
+        </m:r>
+        <m:sSubSup>
+          <m:sSubSupPr>
+            <m:ctrlPr>
+              <w:rPr>
+                <w:rFonts w:ascii="Cambria Math" w:eastAsiaTheme="minorEastAsia" w:hAnsi="Cambria Math"/>
+                <w:i/>
+              </w:rPr>
+            </m:ctrlPr>
+          </m:sSubSupPr>
+          <m:e>
+            <m:r>
+              <w:rPr>
+                <w:rFonts w:ascii="Cambria Math" w:eastAsiaTheme="minorEastAsia" w:hAnsi="Cambria Math"/>
+              </w:rPr>
+              <m:t>D</m:t>
+            </m:r>
+          </m:e>
+          <m:sub>
+            <m:r>
+              <w:rPr>
+                <w:rFonts w:ascii="Cambria Math" w:eastAsiaTheme="minorEastAsia" w:hAnsi="Cambria Math"/>
+              </w:rPr>
+              <m:t>f</m:t>
+            </m:r>
+          </m:sub>
+          <m:sup>
+            <m:r>
+              <w:rPr>
+                <w:rFonts w:ascii="Cambria Math" w:eastAsiaTheme="minorEastAsia" w:hAnsi="Cambria Math"/>
+              </w:rPr>
+              <m:t>-7.883</m:t>
+            </m:r>
+          </m:sup>
+        </m:sSubSup>
+      </m:oMath>
+      <w:r>
+        <w:rPr>
+          <w:rFonts w:eastAsiaTheme="minorEastAsia"/>
+        </w:rPr>
+        <w:t xml:space="preserve">, missä </w:t>
+      </w:r>
+      <m:oMath>
+        <m:sSub>
+          <m:sSubPr>
+            <m:ctrlPr>
+              <w:rPr>
+                <w:rFonts w:ascii="Cambria Math" w:eastAsiaTheme="minorEastAsia" w:hAnsi="Cambria Math"/>
+                <w:i/>
+              </w:rPr>
+            </m:ctrlPr>
+          </m:sSubPr>
+          <m:e>
+            <m:r>
+              <w:rPr>
+                <w:rFonts w:ascii="Cambria Math" w:eastAsiaTheme="minorEastAsia" w:hAnsi="Cambria Math"/>
+              </w:rPr>
+              <m:t>D</m:t>
+            </m:r>
+          </m:e>
+          <m:sub>
+            <m:r>
+              <w:rPr>
+                <w:rFonts w:ascii="Cambria Math" w:eastAsiaTheme="minorEastAsia" w:hAnsi="Cambria Math"/>
+              </w:rPr>
+              <m:t>f</m:t>
+            </m:r>
+          </m:sub>
+        </m:sSub>
+      </m:oMath>
+      <w:r>
+        <w:rPr>
+          <w:rFonts w:eastAsiaTheme="minorEastAsia"/>
+        </w:rPr>
+        <w:t xml:space="preserve"> on </w:t>
+      </w:r>
+      <w:proofErr w:type="spellStart"/>
+      <w:r>
+        <w:rPr>
+          <w:rFonts w:eastAsiaTheme="minorEastAsia"/>
+        </w:rPr>
+        <w:t>agglomeraattien</w:t>
+      </w:r>
+      <w:proofErr w:type="spellEnd"/>
+      <w:r>
+        <w:rPr>
+          <w:rFonts w:eastAsiaTheme="minorEastAsia"/>
+        </w:rPr>
+        <w:t xml:space="preserve"> fraktaalidimensio. Tämä lauseke on muodostettu numeerisen laskennan avulla, joten se ei ole täysin eksakti. (Lehtinen et al. 1996)</w:t>
+      </w:r>
+    </w:p>
+    <w:p>
+      <w:pPr>
+        <w:pStyle w:val="Heading1"/>
+        <w:numPr>
+          <w:ilvl w:val="0"/>
+          <w:numId w:val="0"/>
+        </w:numPr>
+      </w:pPr>
+      <w:r>
+        <w:t>Lähteet</w:t>
+      </w:r>
+    </w:p>
+    <w:p>
+      <w:pPr>
+        <w:pStyle w:val="lahteet"/>
+        <w:rPr>
+          <w:sz w:val="22"/>
+        </w:rPr>
+      </w:pPr>
+      <w:r>
+        <w:rPr>
+          <w:sz w:val="22"/>
+          <w:lang w:val="fi-FI"/>
+        </w:rPr>
+        <w:t xml:space="preserve">Lehtinen, K.E.J., </w:t>
+      </w:r>
+      <w:proofErr w:type="spellStart"/>
+      <w:r>
+        <w:rPr>
+          <w:sz w:val="22"/>
+          <w:lang w:val="fi-FI"/>
+        </w:rPr>
+        <w:t>Windeler</w:t>
+      </w:r>
+      <w:proofErr w:type="spellEnd"/>
+      <w:r>
+        <w:rPr>
+          <w:sz w:val="22"/>
+          <w:lang w:val="fi-FI"/>
+        </w:rPr>
+        <w:t xml:space="preserve">, R.S., </w:t>
+      </w:r>
+      <w:proofErr w:type="spellStart"/>
+      <w:r>
+        <w:rPr>
+          <w:sz w:val="22"/>
+          <w:lang w:val="fi-FI"/>
+        </w:rPr>
+        <w:t>Friedlander</w:t>
+      </w:r>
+      <w:proofErr w:type="spellEnd"/>
+      <w:r>
+        <w:rPr>
+          <w:sz w:val="22"/>
+          <w:lang w:val="fi-FI"/>
+        </w:rPr>
+        <w:t xml:space="preserve">, S.K. 1996. </w:t>
+      </w:r>
+      <w:proofErr w:type="gramStart"/>
+      <w:r>
+        <w:rPr>
+          <w:sz w:val="22"/>
+        </w:rPr>
+        <w:t>A Note on the Growth of Primary Particles in Agglomerate Structures by Coalescence.</w:t>
+      </w:r>
+      <w:proofErr w:type="gramEnd"/>
+      <w:r>
+        <w:rPr>
+          <w:sz w:val="22"/>
+        </w:rPr>
+        <w:t xml:space="preserve"> Journal of Colloid and Interface Science 182, 2, pp. 606-608.</w:t>
+      </w:r>
+    </w:p>
+    <w:p>
+      <w:pPr>
+        <w:pStyle w:val="lahteet"/>
+        <w:rPr>
+          <w:sz w:val="22"/>
+        </w:rPr>
+      </w:pPr>
+      <w:proofErr w:type="spellStart"/>
+      <w:proofErr w:type="gramStart"/>
+      <w:r>
+        <w:rPr>
+          <w:sz w:val="22"/>
+          <w:lang w:eastAsia="fi-FI"/>
+        </w:rPr>
+        <w:t>Vemury</w:t>
+      </w:r>
+      <w:proofErr w:type="spellEnd"/>
+      <w:r>
+        <w:rPr>
+          <w:sz w:val="22"/>
+          <w:lang w:eastAsia="fi-FI"/>
+        </w:rPr>
+        <w:t>,</w:t>
+      </w:r>
+      <w:r>
+        <w:rPr>
+          <w:sz w:val="22"/>
+          <w:lang w:eastAsia="fi-FI"/>
+        </w:rPr>
+        <w:t xml:space="preserve"> S., </w:t>
+      </w:r>
+      <w:proofErr w:type="spellStart"/>
+      <w:r>
+        <w:rPr>
+          <w:sz w:val="22"/>
+          <w:lang w:eastAsia="fi-FI"/>
+        </w:rPr>
+        <w:t>Pratsinis</w:t>
+      </w:r>
+      <w:proofErr w:type="spellEnd"/>
+      <w:r>
+        <w:rPr>
+          <w:sz w:val="22"/>
+          <w:lang w:eastAsia="fi-FI"/>
+        </w:rPr>
+        <w:t>, S.E. 1995.</w:t>
+      </w:r>
+      <w:proofErr w:type="gramEnd"/>
+      <w:r>
+        <w:rPr>
+          <w:sz w:val="22"/>
+          <w:lang w:eastAsia="fi-FI"/>
+        </w:rPr>
+        <w:t xml:space="preserve"> </w:t>
+      </w:r>
+      <w:proofErr w:type="gramStart"/>
+      <w:r>
+        <w:rPr>
+          <w:sz w:val="22"/>
+          <w:lang w:eastAsia="fi-FI"/>
+        </w:rPr>
+        <w:t xml:space="preserve">Self-preserving size distributions of </w:t>
+      </w:r>
+      <w:r>
+        <w:rPr>
+          <w:sz w:val="22"/>
+          <w:lang w:eastAsia="fi-FI"/>
+        </w:rPr>
+        <w:t>agglomerates.</w:t>
+      </w:r>
+      <w:proofErr w:type="gramEnd"/>
+      <w:r>
+        <w:rPr>
+          <w:sz w:val="22"/>
+          <w:lang w:eastAsia="fi-FI"/>
+        </w:rPr>
+        <w:t xml:space="preserve"> </w:t>
+      </w:r>
+      <w:r>
+        <w:rPr>
+          <w:sz w:val="22"/>
+          <w:lang w:eastAsia="fi-FI"/>
+        </w:rPr>
+        <w:t>Journal of Aerosol Science</w:t>
+      </w:r>
+      <w:r>
+        <w:rPr>
+          <w:sz w:val="22"/>
+          <w:lang w:eastAsia="fi-FI"/>
+        </w:rPr>
+        <w:t>, 26, 2, pp. 175-185.</w:t>
       </w:r>
     </w:p>
     <w:sectPr>
@@ -152,6 +1997,92 @@
 <file path=word/numbering.xml><?xml version="1.0" encoding="utf-8"?>
 <w:numbering xmlns:wpc="http://schemas.microsoft.com/office/word/2010/wordprocessingCanvas" xmlns:mc="http://schemas.openxmlformats.org/markup-compatibility/2006" xmlns:o="urn:schemas-microsoft-com:office:office" xmlns:r="http://schemas.openxmlformats.org/officeDocument/2006/relationships" xmlns:m="http://schemas.openxmlformats.org/officeDocument/2006/math" xmlns:v="urn:schemas-microsoft-com:vml" xmlns:wp14="http://schemas.microsoft.com/office/word/2010/wordprocessingDrawing" xmlns:wp="http://schemas.openxmlformats.org/drawingml/2006/wordprocessingDrawing" xmlns:w10="urn:schemas-microsoft-com:office:word" xmlns:w="http://schemas.openxmlformats.org/wordprocessingml/2006/main" xmlns:w14="http://schemas.microsoft.com/office/word/2010/wordml" xmlns:wpg="http://schemas.microsoft.com/office/word/2010/wordprocessingGroup" xmlns:wpi="http://schemas.microsoft.com/office/word/2010/wordprocessingInk" xmlns:wne="http://schemas.microsoft.com/office/word/2006/wordml" xmlns:wps="http://schemas.microsoft.com/office/word/2010/wordprocessingShape" mc:Ignorable="w14 wp14">
   <w:abstractNum w:abstractNumId="0">
+    <w:nsid w:val="0CC517E4"/>
+    <w:multiLevelType w:val="hybridMultilevel"/>
+    <w:tmpl w:val="809C541E"/>
+    <w:lvl w:ilvl="0" w:tplc="040B000F">
+      <w:start w:val="1"/>
+      <w:numFmt w:val="decimal"/>
+      <w:lvlText w:val="%1."/>
+      <w:lvlJc w:val="left"/>
+      <w:pPr>
+        <w:ind w:left="720" w:hanging="360"/>
+      </w:pPr>
+    </w:lvl>
+    <w:lvl w:ilvl="1" w:tplc="040B0019" w:tentative="1">
+      <w:start w:val="1"/>
+      <w:numFmt w:val="lowerLetter"/>
+      <w:lvlText w:val="%2."/>
+      <w:lvlJc w:val="left"/>
+      <w:pPr>
+        <w:ind w:left="1440" w:hanging="360"/>
+      </w:pPr>
+    </w:lvl>
+    <w:lvl w:ilvl="2" w:tplc="040B001B" w:tentative="1">
+      <w:start w:val="1"/>
+      <w:numFmt w:val="lowerRoman"/>
+      <w:lvlText w:val="%3."/>
+      <w:lvlJc w:val="right"/>
+      <w:pPr>
+        <w:ind w:left="2160" w:hanging="180"/>
+      </w:pPr>
+    </w:lvl>
+    <w:lvl w:ilvl="3" w:tplc="040B000F" w:tentative="1">
+      <w:start w:val="1"/>
+      <w:numFmt w:val="decimal"/>
+      <w:lvlText w:val="%4."/>
+      <w:lvlJc w:val="left"/>
+      <w:pPr>
+        <w:ind w:left="2880" w:hanging="360"/>
+      </w:pPr>
+    </w:lvl>
+    <w:lvl w:ilvl="4" w:tplc="040B0019" w:tentative="1">
+      <w:start w:val="1"/>
+      <w:numFmt w:val="lowerLetter"/>
+      <w:lvlText w:val="%5."/>
+      <w:lvlJc w:val="left"/>
+      <w:pPr>
+        <w:ind w:left="3600" w:hanging="360"/>
+      </w:pPr>
+    </w:lvl>
+    <w:lvl w:ilvl="5" w:tplc="040B001B" w:tentative="1">
+      <w:start w:val="1"/>
+      <w:numFmt w:val="lowerRoman"/>
+      <w:lvlText w:val="%6."/>
+      <w:lvlJc w:val="right"/>
+      <w:pPr>
+        <w:ind w:left="4320" w:hanging="180"/>
+      </w:pPr>
+    </w:lvl>
+    <w:lvl w:ilvl="6" w:tplc="040B000F" w:tentative="1">
+      <w:start w:val="1"/>
+      <w:numFmt w:val="decimal"/>
+      <w:lvlText w:val="%7."/>
+      <w:lvlJc w:val="left"/>
+      <w:pPr>
+        <w:ind w:left="5040" w:hanging="360"/>
+      </w:pPr>
+    </w:lvl>
+    <w:lvl w:ilvl="7" w:tplc="040B0019" w:tentative="1">
+      <w:start w:val="1"/>
+      <w:numFmt w:val="lowerLetter"/>
+      <w:lvlText w:val="%8."/>
+      <w:lvlJc w:val="left"/>
+      <w:pPr>
+        <w:ind w:left="5760" w:hanging="360"/>
+      </w:pPr>
+    </w:lvl>
+    <w:lvl w:ilvl="8" w:tplc="040B001B" w:tentative="1">
+      <w:start w:val="1"/>
+      <w:numFmt w:val="lowerRoman"/>
+      <w:lvlText w:val="%9."/>
+      <w:lvlJc w:val="right"/>
+      <w:pPr>
+        <w:ind w:left="6480" w:hanging="180"/>
+      </w:pPr>
+    </w:lvl>
+  </w:abstractNum>
+  <w:abstractNum w:abstractNumId="1">
     <w:nsid w:val="17695AE2"/>
     <w:multiLevelType w:val="multilevel"/>
     <w:tmpl w:val="422CE276"/>
@@ -246,35 +2177,190 @@
       </w:pPr>
     </w:lvl>
   </w:abstractNum>
+  <w:abstractNum w:abstractNumId="2">
+    <w:nsid w:val="6BFD0B6D"/>
+    <w:multiLevelType w:val="multilevel"/>
+    <w:tmpl w:val="2B5608A2"/>
+    <w:lvl w:ilvl="0">
+      <w:start w:val="1"/>
+      <w:numFmt w:val="bullet"/>
+      <w:lvlText w:val=""/>
+      <w:lvlJc w:val="left"/>
+      <w:pPr>
+        <w:tabs>
+          <w:tab w:val="num" w:pos="720"/>
+        </w:tabs>
+        <w:ind w:left="720" w:hanging="360"/>
+      </w:pPr>
+      <w:rPr>
+        <w:rFonts w:ascii="Symbol" w:hAnsi="Symbol" w:hint="default"/>
+        <w:sz w:val="20"/>
+      </w:rPr>
+    </w:lvl>
+    <w:lvl w:ilvl="1" w:tentative="1">
+      <w:start w:val="1"/>
+      <w:numFmt w:val="bullet"/>
+      <w:lvlText w:val="o"/>
+      <w:lvlJc w:val="left"/>
+      <w:pPr>
+        <w:tabs>
+          <w:tab w:val="num" w:pos="1440"/>
+        </w:tabs>
+        <w:ind w:left="1440" w:hanging="360"/>
+      </w:pPr>
+      <w:rPr>
+        <w:rFonts w:ascii="Courier New" w:hAnsi="Courier New" w:hint="default"/>
+        <w:sz w:val="20"/>
+      </w:rPr>
+    </w:lvl>
+    <w:lvl w:ilvl="2" w:tentative="1">
+      <w:start w:val="1"/>
+      <w:numFmt w:val="bullet"/>
+      <w:lvlText w:val=""/>
+      <w:lvlJc w:val="left"/>
+      <w:pPr>
+        <w:tabs>
+          <w:tab w:val="num" w:pos="2160"/>
+        </w:tabs>
+        <w:ind w:left="2160" w:hanging="360"/>
+      </w:pPr>
+      <w:rPr>
+        <w:rFonts w:ascii="Wingdings" w:hAnsi="Wingdings" w:hint="default"/>
+        <w:sz w:val="20"/>
+      </w:rPr>
+    </w:lvl>
+    <w:lvl w:ilvl="3" w:tentative="1">
+      <w:start w:val="1"/>
+      <w:numFmt w:val="bullet"/>
+      <w:lvlText w:val=""/>
+      <w:lvlJc w:val="left"/>
+      <w:pPr>
+        <w:tabs>
+          <w:tab w:val="num" w:pos="2880"/>
+        </w:tabs>
+        <w:ind w:left="2880" w:hanging="360"/>
+      </w:pPr>
+      <w:rPr>
+        <w:rFonts w:ascii="Wingdings" w:hAnsi="Wingdings" w:hint="default"/>
+        <w:sz w:val="20"/>
+      </w:rPr>
+    </w:lvl>
+    <w:lvl w:ilvl="4" w:tentative="1">
+      <w:start w:val="1"/>
+      <w:numFmt w:val="bullet"/>
+      <w:lvlText w:val=""/>
+      <w:lvlJc w:val="left"/>
+      <w:pPr>
+        <w:tabs>
+          <w:tab w:val="num" w:pos="3600"/>
+        </w:tabs>
+        <w:ind w:left="3600" w:hanging="360"/>
+      </w:pPr>
+      <w:rPr>
+        <w:rFonts w:ascii="Wingdings" w:hAnsi="Wingdings" w:hint="default"/>
+        <w:sz w:val="20"/>
+      </w:rPr>
+    </w:lvl>
+    <w:lvl w:ilvl="5" w:tentative="1">
+      <w:start w:val="1"/>
+      <w:numFmt w:val="bullet"/>
+      <w:lvlText w:val=""/>
+      <w:lvlJc w:val="left"/>
+      <w:pPr>
+        <w:tabs>
+          <w:tab w:val="num" w:pos="4320"/>
+        </w:tabs>
+        <w:ind w:left="4320" w:hanging="360"/>
+      </w:pPr>
+      <w:rPr>
+        <w:rFonts w:ascii="Wingdings" w:hAnsi="Wingdings" w:hint="default"/>
+        <w:sz w:val="20"/>
+      </w:rPr>
+    </w:lvl>
+    <w:lvl w:ilvl="6" w:tentative="1">
+      <w:start w:val="1"/>
+      <w:numFmt w:val="bullet"/>
+      <w:lvlText w:val=""/>
+      <w:lvlJc w:val="left"/>
+      <w:pPr>
+        <w:tabs>
+          <w:tab w:val="num" w:pos="5040"/>
+        </w:tabs>
+        <w:ind w:left="5040" w:hanging="360"/>
+      </w:pPr>
+      <w:rPr>
+        <w:rFonts w:ascii="Wingdings" w:hAnsi="Wingdings" w:hint="default"/>
+        <w:sz w:val="20"/>
+      </w:rPr>
+    </w:lvl>
+    <w:lvl w:ilvl="7" w:tentative="1">
+      <w:start w:val="1"/>
+      <w:numFmt w:val="bullet"/>
+      <w:lvlText w:val=""/>
+      <w:lvlJc w:val="left"/>
+      <w:pPr>
+        <w:tabs>
+          <w:tab w:val="num" w:pos="5760"/>
+        </w:tabs>
+        <w:ind w:left="5760" w:hanging="360"/>
+      </w:pPr>
+      <w:rPr>
+        <w:rFonts w:ascii="Wingdings" w:hAnsi="Wingdings" w:hint="default"/>
+        <w:sz w:val="20"/>
+      </w:rPr>
+    </w:lvl>
+    <w:lvl w:ilvl="8" w:tentative="1">
+      <w:start w:val="1"/>
+      <w:numFmt w:val="bullet"/>
+      <w:lvlText w:val=""/>
+      <w:lvlJc w:val="left"/>
+      <w:pPr>
+        <w:tabs>
+          <w:tab w:val="num" w:pos="6480"/>
+        </w:tabs>
+        <w:ind w:left="6480" w:hanging="360"/>
+      </w:pPr>
+      <w:rPr>
+        <w:rFonts w:ascii="Wingdings" w:hAnsi="Wingdings" w:hint="default"/>
+        <w:sz w:val="20"/>
+      </w:rPr>
+    </w:lvl>
+  </w:abstractNum>
   <w:num w:numId="1">
+    <w:abstractNumId w:val="1"/>
+  </w:num>
+  <w:num w:numId="2">
+    <w:abstractNumId w:val="1"/>
+  </w:num>
+  <w:num w:numId="3">
+    <w:abstractNumId w:val="1"/>
+  </w:num>
+  <w:num w:numId="4">
+    <w:abstractNumId w:val="1"/>
+  </w:num>
+  <w:num w:numId="5">
+    <w:abstractNumId w:val="1"/>
+  </w:num>
+  <w:num w:numId="6">
+    <w:abstractNumId w:val="1"/>
+  </w:num>
+  <w:num w:numId="7">
+    <w:abstractNumId w:val="1"/>
+  </w:num>
+  <w:num w:numId="8">
+    <w:abstractNumId w:val="1"/>
+  </w:num>
+  <w:num w:numId="9">
+    <w:abstractNumId w:val="1"/>
+  </w:num>
+  <w:num w:numId="10">
+    <w:abstractNumId w:val="1"/>
+  </w:num>
+  <w:num w:numId="11">
     <w:abstractNumId w:val="0"/>
   </w:num>
-  <w:num w:numId="2">
-    <w:abstractNumId w:val="0"/>
-  </w:num>
-  <w:num w:numId="3">
-    <w:abstractNumId w:val="0"/>
-  </w:num>
-  <w:num w:numId="4">
-    <w:abstractNumId w:val="0"/>
-  </w:num>
-  <w:num w:numId="5">
-    <w:abstractNumId w:val="0"/>
-  </w:num>
-  <w:num w:numId="6">
-    <w:abstractNumId w:val="0"/>
-  </w:num>
-  <w:num w:numId="7">
-    <w:abstractNumId w:val="0"/>
-  </w:num>
-  <w:num w:numId="8">
-    <w:abstractNumId w:val="0"/>
-  </w:num>
-  <w:num w:numId="9">
-    <w:abstractNumId w:val="0"/>
-  </w:num>
-  <w:num w:numId="10">
-    <w:abstractNumId w:val="0"/>
+  <w:num w:numId="12">
+    <w:abstractNumId w:val="2"/>
   </w:num>
 </w:numbering>
 </file>
@@ -1072,6 +3158,169 @@
       <w:lang w:bidi="en-US"/>
     </w:rPr>
   </w:style>
+  <w:style w:type="character" w:styleId="PlaceholderText">
+    <w:name w:val="Placeholder Text"/>
+    <w:basedOn w:val="DefaultParagraphFont"/>
+    <w:uiPriority w:val="99"/>
+    <w:semiHidden/>
+    <w:rsid w:val="00C64C56"/>
+    <w:rPr>
+      <w:color w:val="808080"/>
+    </w:rPr>
+  </w:style>
+  <w:style w:type="paragraph" w:styleId="BalloonText">
+    <w:name w:val="Balloon Text"/>
+    <w:basedOn w:val="Normal"/>
+    <w:link w:val="BalloonTextChar"/>
+    <w:uiPriority w:val="99"/>
+    <w:semiHidden/>
+    <w:unhideWhenUsed/>
+    <w:rsid w:val="00C64C56"/>
+    <w:pPr>
+      <w:spacing w:after="0" w:line="240" w:lineRule="auto"/>
+    </w:pPr>
+    <w:rPr>
+      <w:rFonts w:ascii="Tahoma" w:hAnsi="Tahoma" w:cs="Tahoma"/>
+      <w:sz w:val="16"/>
+      <w:szCs w:val="16"/>
+    </w:rPr>
+  </w:style>
+  <w:style w:type="character" w:customStyle="1" w:styleId="BalloonTextChar">
+    <w:name w:val="Balloon Text Char"/>
+    <w:basedOn w:val="DefaultParagraphFont"/>
+    <w:link w:val="BalloonText"/>
+    <w:uiPriority w:val="99"/>
+    <w:semiHidden/>
+    <w:rsid w:val="00C64C56"/>
+    <w:rPr>
+      <w:rFonts w:ascii="Tahoma" w:hAnsi="Tahoma" w:cs="Tahoma"/>
+      <w:sz w:val="16"/>
+      <w:szCs w:val="16"/>
+    </w:rPr>
+  </w:style>
+  <w:style w:type="paragraph" w:styleId="Caption">
+    <w:name w:val="caption"/>
+    <w:basedOn w:val="Normal"/>
+    <w:next w:val="Normal"/>
+    <w:uiPriority w:val="35"/>
+    <w:unhideWhenUsed/>
+    <w:rsid w:val="00D45E09"/>
+    <w:pPr>
+      <w:spacing w:line="240" w:lineRule="auto"/>
+    </w:pPr>
+    <w:rPr>
+      <w:b/>
+      <w:bCs/>
+      <w:color w:val="4F81BD" w:themeColor="accent1"/>
+      <w:sz w:val="18"/>
+      <w:szCs w:val="18"/>
+    </w:rPr>
+  </w:style>
+  <w:style w:type="table" w:styleId="TableGrid">
+    <w:name w:val="Table Grid"/>
+    <w:basedOn w:val="TableNormal"/>
+    <w:uiPriority w:val="59"/>
+    <w:rsid w:val="005F4C5D"/>
+    <w:pPr>
+      <w:spacing w:after="0" w:line="240" w:lineRule="auto"/>
+    </w:pPr>
+    <w:tblPr>
+      <w:tblInd w:w="0" w:type="dxa"/>
+      <w:tblBorders>
+        <w:top w:val="single" w:sz="4" w:space="0" w:color="auto"/>
+        <w:left w:val="single" w:sz="4" w:space="0" w:color="auto"/>
+        <w:bottom w:val="single" w:sz="4" w:space="0" w:color="auto"/>
+        <w:right w:val="single" w:sz="4" w:space="0" w:color="auto"/>
+        <w:insideH w:val="single" w:sz="4" w:space="0" w:color="auto"/>
+        <w:insideV w:val="single" w:sz="4" w:space="0" w:color="auto"/>
+      </w:tblBorders>
+      <w:tblCellMar>
+        <w:top w:w="0" w:type="dxa"/>
+        <w:left w:w="108" w:type="dxa"/>
+        <w:bottom w:w="0" w:type="dxa"/>
+        <w:right w:w="108" w:type="dxa"/>
+      </w:tblCellMar>
+    </w:tblPr>
+  </w:style>
+  <w:style w:type="character" w:styleId="Hyperlink">
+    <w:name w:val="Hyperlink"/>
+    <w:basedOn w:val="DefaultParagraphFont"/>
+    <w:uiPriority w:val="99"/>
+    <w:semiHidden/>
+    <w:unhideWhenUsed/>
+    <w:rsid w:val="002D3414"/>
+    <w:rPr>
+      <w:color w:val="0000FF"/>
+      <w:u w:val="single"/>
+    </w:rPr>
+  </w:style>
+  <w:style w:type="paragraph" w:customStyle="1" w:styleId="lahteet">
+    <w:name w:val="lahteet"/>
+    <w:basedOn w:val="Normal"/>
+    <w:qFormat/>
+    <w:rsid w:val="00182767"/>
+    <w:pPr>
+      <w:spacing w:after="240" w:line="288" w:lineRule="auto"/>
+      <w:ind w:left="340" w:hanging="340"/>
+      <w:jc w:val="both"/>
+    </w:pPr>
+    <w:rPr>
+      <w:rFonts w:ascii="Times New Roman" w:eastAsia="Times New Roman" w:hAnsi="Times New Roman" w:cs="Times New Roman"/>
+      <w:sz w:val="24"/>
+      <w:szCs w:val="20"/>
+      <w:lang w:val="en-US"/>
+    </w:rPr>
+  </w:style>
+  <w:style w:type="paragraph" w:styleId="HTMLPreformatted">
+    <w:name w:val="HTML Preformatted"/>
+    <w:basedOn w:val="Normal"/>
+    <w:link w:val="HTMLPreformattedChar"/>
+    <w:uiPriority w:val="99"/>
+    <w:semiHidden/>
+    <w:unhideWhenUsed/>
+    <w:rsid w:val="00A44F04"/>
+    <w:pPr>
+      <w:tabs>
+        <w:tab w:val="left" w:pos="916"/>
+        <w:tab w:val="left" w:pos="1832"/>
+        <w:tab w:val="left" w:pos="2748"/>
+        <w:tab w:val="left" w:pos="3664"/>
+        <w:tab w:val="left" w:pos="4580"/>
+        <w:tab w:val="left" w:pos="5496"/>
+        <w:tab w:val="left" w:pos="6412"/>
+        <w:tab w:val="left" w:pos="7328"/>
+        <w:tab w:val="left" w:pos="8244"/>
+        <w:tab w:val="left" w:pos="9160"/>
+        <w:tab w:val="left" w:pos="10076"/>
+        <w:tab w:val="left" w:pos="10992"/>
+        <w:tab w:val="left" w:pos="11908"/>
+        <w:tab w:val="left" w:pos="12824"/>
+        <w:tab w:val="left" w:pos="13740"/>
+        <w:tab w:val="left" w:pos="14656"/>
+      </w:tabs>
+      <w:spacing w:after="0" w:line="240" w:lineRule="auto"/>
+    </w:pPr>
+    <w:rPr>
+      <w:rFonts w:ascii="Courier New" w:eastAsia="Times New Roman" w:hAnsi="Courier New" w:cs="Courier New"/>
+      <w:sz w:val="20"/>
+      <w:szCs w:val="20"/>
+      <w:lang w:eastAsia="fi-FI"/>
+    </w:rPr>
+  </w:style>
+  <w:style w:type="character" w:customStyle="1" w:styleId="HTMLPreformattedChar">
+    <w:name w:val="HTML Preformatted Char"/>
+    <w:basedOn w:val="DefaultParagraphFont"/>
+    <w:link w:val="HTMLPreformatted"/>
+    <w:uiPriority w:val="99"/>
+    <w:semiHidden/>
+    <w:rsid w:val="00A44F04"/>
+    <w:rPr>
+      <w:rFonts w:ascii="Courier New" w:eastAsia="Times New Roman" w:hAnsi="Courier New" w:cs="Courier New"/>
+      <w:sz w:val="20"/>
+      <w:szCs w:val="20"/>
+      <w:lang w:eastAsia="fi-FI"/>
+    </w:rPr>
+  </w:style>
 </w:styles>
 </file>
 
@@ -1866,6 +4115,169 @@
     </w:pPr>
     <w:rPr>
       <w:lang w:bidi="en-US"/>
+    </w:rPr>
+  </w:style>
+  <w:style w:type="character" w:styleId="PlaceholderText">
+    <w:name w:val="Placeholder Text"/>
+    <w:basedOn w:val="DefaultParagraphFont"/>
+    <w:uiPriority w:val="99"/>
+    <w:semiHidden/>
+    <w:rsid w:val="00C64C56"/>
+    <w:rPr>
+      <w:color w:val="808080"/>
+    </w:rPr>
+  </w:style>
+  <w:style w:type="paragraph" w:styleId="BalloonText">
+    <w:name w:val="Balloon Text"/>
+    <w:basedOn w:val="Normal"/>
+    <w:link w:val="BalloonTextChar"/>
+    <w:uiPriority w:val="99"/>
+    <w:semiHidden/>
+    <w:unhideWhenUsed/>
+    <w:rsid w:val="00C64C56"/>
+    <w:pPr>
+      <w:spacing w:after="0" w:line="240" w:lineRule="auto"/>
+    </w:pPr>
+    <w:rPr>
+      <w:rFonts w:ascii="Tahoma" w:hAnsi="Tahoma" w:cs="Tahoma"/>
+      <w:sz w:val="16"/>
+      <w:szCs w:val="16"/>
+    </w:rPr>
+  </w:style>
+  <w:style w:type="character" w:customStyle="1" w:styleId="BalloonTextChar">
+    <w:name w:val="Balloon Text Char"/>
+    <w:basedOn w:val="DefaultParagraphFont"/>
+    <w:link w:val="BalloonText"/>
+    <w:uiPriority w:val="99"/>
+    <w:semiHidden/>
+    <w:rsid w:val="00C64C56"/>
+    <w:rPr>
+      <w:rFonts w:ascii="Tahoma" w:hAnsi="Tahoma" w:cs="Tahoma"/>
+      <w:sz w:val="16"/>
+      <w:szCs w:val="16"/>
+    </w:rPr>
+  </w:style>
+  <w:style w:type="paragraph" w:styleId="Caption">
+    <w:name w:val="caption"/>
+    <w:basedOn w:val="Normal"/>
+    <w:next w:val="Normal"/>
+    <w:uiPriority w:val="35"/>
+    <w:unhideWhenUsed/>
+    <w:rsid w:val="00D45E09"/>
+    <w:pPr>
+      <w:spacing w:line="240" w:lineRule="auto"/>
+    </w:pPr>
+    <w:rPr>
+      <w:b/>
+      <w:bCs/>
+      <w:color w:val="4F81BD" w:themeColor="accent1"/>
+      <w:sz w:val="18"/>
+      <w:szCs w:val="18"/>
+    </w:rPr>
+  </w:style>
+  <w:style w:type="table" w:styleId="TableGrid">
+    <w:name w:val="Table Grid"/>
+    <w:basedOn w:val="TableNormal"/>
+    <w:uiPriority w:val="59"/>
+    <w:rsid w:val="005F4C5D"/>
+    <w:pPr>
+      <w:spacing w:after="0" w:line="240" w:lineRule="auto"/>
+    </w:pPr>
+    <w:tblPr>
+      <w:tblInd w:w="0" w:type="dxa"/>
+      <w:tblBorders>
+        <w:top w:val="single" w:sz="4" w:space="0" w:color="auto"/>
+        <w:left w:val="single" w:sz="4" w:space="0" w:color="auto"/>
+        <w:bottom w:val="single" w:sz="4" w:space="0" w:color="auto"/>
+        <w:right w:val="single" w:sz="4" w:space="0" w:color="auto"/>
+        <w:insideH w:val="single" w:sz="4" w:space="0" w:color="auto"/>
+        <w:insideV w:val="single" w:sz="4" w:space="0" w:color="auto"/>
+      </w:tblBorders>
+      <w:tblCellMar>
+        <w:top w:w="0" w:type="dxa"/>
+        <w:left w:w="108" w:type="dxa"/>
+        <w:bottom w:w="0" w:type="dxa"/>
+        <w:right w:w="108" w:type="dxa"/>
+      </w:tblCellMar>
+    </w:tblPr>
+  </w:style>
+  <w:style w:type="character" w:styleId="Hyperlink">
+    <w:name w:val="Hyperlink"/>
+    <w:basedOn w:val="DefaultParagraphFont"/>
+    <w:uiPriority w:val="99"/>
+    <w:semiHidden/>
+    <w:unhideWhenUsed/>
+    <w:rsid w:val="002D3414"/>
+    <w:rPr>
+      <w:color w:val="0000FF"/>
+      <w:u w:val="single"/>
+    </w:rPr>
+  </w:style>
+  <w:style w:type="paragraph" w:customStyle="1" w:styleId="lahteet">
+    <w:name w:val="lahteet"/>
+    <w:basedOn w:val="Normal"/>
+    <w:qFormat/>
+    <w:rsid w:val="00182767"/>
+    <w:pPr>
+      <w:spacing w:after="240" w:line="288" w:lineRule="auto"/>
+      <w:ind w:left="340" w:hanging="340"/>
+      <w:jc w:val="both"/>
+    </w:pPr>
+    <w:rPr>
+      <w:rFonts w:ascii="Times New Roman" w:eastAsia="Times New Roman" w:hAnsi="Times New Roman" w:cs="Times New Roman"/>
+      <w:sz w:val="24"/>
+      <w:szCs w:val="20"/>
+      <w:lang w:val="en-US"/>
+    </w:rPr>
+  </w:style>
+  <w:style w:type="paragraph" w:styleId="HTMLPreformatted">
+    <w:name w:val="HTML Preformatted"/>
+    <w:basedOn w:val="Normal"/>
+    <w:link w:val="HTMLPreformattedChar"/>
+    <w:uiPriority w:val="99"/>
+    <w:semiHidden/>
+    <w:unhideWhenUsed/>
+    <w:rsid w:val="00A44F04"/>
+    <w:pPr>
+      <w:tabs>
+        <w:tab w:val="left" w:pos="916"/>
+        <w:tab w:val="left" w:pos="1832"/>
+        <w:tab w:val="left" w:pos="2748"/>
+        <w:tab w:val="left" w:pos="3664"/>
+        <w:tab w:val="left" w:pos="4580"/>
+        <w:tab w:val="left" w:pos="5496"/>
+        <w:tab w:val="left" w:pos="6412"/>
+        <w:tab w:val="left" w:pos="7328"/>
+        <w:tab w:val="left" w:pos="8244"/>
+        <w:tab w:val="left" w:pos="9160"/>
+        <w:tab w:val="left" w:pos="10076"/>
+        <w:tab w:val="left" w:pos="10992"/>
+        <w:tab w:val="left" w:pos="11908"/>
+        <w:tab w:val="left" w:pos="12824"/>
+        <w:tab w:val="left" w:pos="13740"/>
+        <w:tab w:val="left" w:pos="14656"/>
+      </w:tabs>
+      <w:spacing w:after="0" w:line="240" w:lineRule="auto"/>
+    </w:pPr>
+    <w:rPr>
+      <w:rFonts w:ascii="Courier New" w:eastAsia="Times New Roman" w:hAnsi="Courier New" w:cs="Courier New"/>
+      <w:sz w:val="20"/>
+      <w:szCs w:val="20"/>
+      <w:lang w:eastAsia="fi-FI"/>
+    </w:rPr>
+  </w:style>
+  <w:style w:type="character" w:customStyle="1" w:styleId="HTMLPreformattedChar">
+    <w:name w:val="HTML Preformatted Char"/>
+    <w:basedOn w:val="DefaultParagraphFont"/>
+    <w:link w:val="HTMLPreformatted"/>
+    <w:uiPriority w:val="99"/>
+    <w:semiHidden/>
+    <w:rsid w:val="00A44F04"/>
+    <w:rPr>
+      <w:rFonts w:ascii="Courier New" w:eastAsia="Times New Roman" w:hAnsi="Courier New" w:cs="Courier New"/>
+      <w:sz w:val="20"/>
+      <w:szCs w:val="20"/>
+      <w:lang w:eastAsia="fi-FI"/>
     </w:rPr>
   </w:style>
 </w:styles>

</xml_diff>